<commit_message>
Updated biomass cohort library.
</commit_message>
<xml_diff>
--- a/docs/LANDIS-II Age Biomass Output v2.2 User Guide.docx
+++ b/docs/LANDIS-II Age Biomass Output v2.2 User Guide.docx
@@ -1,6 +1,6 @@
 
 <file path=word/document.xml><?xml version="1.0" encoding="utf-8"?>
-<w:document xmlns:wpc="http://schemas.microsoft.com/office/word/2010/wordprocessingCanvas" xmlns:mc="http://schemas.openxmlformats.org/markup-compatibility/2006" xmlns:o="urn:schemas-microsoft-com:office:office" xmlns:r="http://schemas.openxmlformats.org/officeDocument/2006/relationships" xmlns:m="http://schemas.openxmlformats.org/officeDocument/2006/math" xmlns:v="urn:schemas-microsoft-com:vml" xmlns:wp14="http://schemas.microsoft.com/office/word/2010/wordprocessingDrawing" xmlns:wp="http://schemas.openxmlformats.org/drawingml/2006/wordprocessingDrawing" xmlns:w10="urn:schemas-microsoft-com:office:word" xmlns:w="http://schemas.openxmlformats.org/wordprocessingml/2006/main" xmlns:w14="http://schemas.microsoft.com/office/word/2010/wordml" xmlns:wpg="http://schemas.microsoft.com/office/word/2010/wordprocessingGroup" xmlns:wpi="http://schemas.microsoft.com/office/word/2010/wordprocessingInk" xmlns:wne="http://schemas.microsoft.com/office/word/2006/wordml" xmlns:wps="http://schemas.microsoft.com/office/word/2010/wordprocessingShape" mc:Ignorable="w14 wp14">
+<w:document xmlns:wpc="http://schemas.microsoft.com/office/word/2010/wordprocessingCanvas" xmlns:cx="http://schemas.microsoft.com/office/drawing/2014/chartex" xmlns:cx1="http://schemas.microsoft.com/office/drawing/2015/9/8/chartex" xmlns:mc="http://schemas.openxmlformats.org/markup-compatibility/2006" xmlns:o="urn:schemas-microsoft-com:office:office" xmlns:r="http://schemas.openxmlformats.org/officeDocument/2006/relationships" xmlns:m="http://schemas.openxmlformats.org/officeDocument/2006/math" xmlns:v="urn:schemas-microsoft-com:vml" xmlns:wp14="http://schemas.microsoft.com/office/word/2010/wordprocessingDrawing" xmlns:wp="http://schemas.openxmlformats.org/drawingml/2006/wordprocessingDrawing" xmlns:w10="urn:schemas-microsoft-com:office:word" xmlns:w="http://schemas.openxmlformats.org/wordprocessingml/2006/main" xmlns:w14="http://schemas.microsoft.com/office/word/2010/wordml" xmlns:w15="http://schemas.microsoft.com/office/word/2012/wordml" xmlns:w16se="http://schemas.microsoft.com/office/word/2015/wordml/symex" xmlns:wpg="http://schemas.microsoft.com/office/word/2010/wordprocessingGroup" xmlns:wpi="http://schemas.microsoft.com/office/word/2010/wordprocessingInk" xmlns:wne="http://schemas.microsoft.com/office/word/2006/wordml" xmlns:wps="http://schemas.microsoft.com/office/word/2010/wordprocessingShape" mc:Ignorable="w14 w15 w16se wp14">
   <w:body>
     <w:p>
       <w:pPr>
@@ -10,19 +10,39 @@
       <w:r>
         <w:t xml:space="preserve">LANDIS-II </w:t>
       </w:r>
-      <w:fldSimple w:instr=" DOCPROPERTY  &quot;Extension Name&quot;  \* MERGEFORMAT ">
-        <w:r>
-          <w:t>Biomass by Age Output</w:t>
-        </w:r>
-      </w:fldSimple>
+      <w:r>
+        <w:fldChar w:fldCharType="begin"/>
+      </w:r>
+      <w:r>
+        <w:instrText xml:space="preserve"> DOCPROPERTY  "Extension Name"  \* MERGEFORMAT </w:instrText>
+      </w:r>
+      <w:r>
+        <w:fldChar w:fldCharType="separate"/>
+      </w:r>
+      <w:r>
+        <w:t>Biomass by Age Output</w:t>
+      </w:r>
+      <w:r>
+        <w:fldChar w:fldCharType="end"/>
+      </w:r>
       <w:r>
         <w:t xml:space="preserve"> v</w:t>
       </w:r>
-      <w:fldSimple w:instr=" DOCPROPERTY  &quot;Extension Version&quot;  \* MERGEFORMAT ">
-        <w:r>
-          <w:t>2.2</w:t>
-        </w:r>
-      </w:fldSimple>
+      <w:r>
+        <w:fldChar w:fldCharType="begin"/>
+      </w:r>
+      <w:r>
+        <w:instrText xml:space="preserve"> DOCPROPERTY  "Extension Version"  \* MERGEFORMAT </w:instrText>
+      </w:r>
+      <w:r>
+        <w:fldChar w:fldCharType="separate"/>
+      </w:r>
+      <w:r>
+        <w:t>2.2</w:t>
+      </w:r>
+      <w:r>
+        <w:fldChar w:fldCharType="end"/>
+      </w:r>
     </w:p>
     <w:p>
       <w:pPr>
@@ -98,7 +118,7 @@
         <w:rPr>
           <w:noProof/>
         </w:rPr>
-        <w:t>June 8, 2017</w:t>
+        <w:t>June 27, 2017</w:t>
       </w:r>
       <w:r>
         <w:rPr>
@@ -129,7 +149,7 @@
       <w:pPr>
         <w:pStyle w:val="text"/>
         <w:sectPr>
-          <w:headerReference w:type="default" r:id="rId8"/>
+          <w:headerReference w:type="default" r:id="rId7"/>
           <w:pgSz w:w="12240" w:h="15840" w:code="1"/>
           <w:pgMar w:top="1627" w:right="1627" w:bottom="2707" w:left="1627" w:header="935" w:footer="720" w:gutter="0"/>
           <w:cols w:space="720"/>
@@ -155,6 +175,8 @@
         <w:t>Table of Contents</w:t>
       </w:r>
     </w:p>
+    <w:bookmarkStart w:id="1" w:name="_GoBack"/>
+    <w:bookmarkEnd w:id="1"/>
     <w:p>
       <w:pPr>
         <w:pStyle w:val="TOC1"/>
@@ -202,7 +224,7 @@
         </w:rPr>
         <w:fldChar w:fldCharType="separate"/>
       </w:r>
-      <w:hyperlink w:anchor="_Toc484688810" w:history="1">
+      <w:hyperlink w:anchor="_Toc514394477" w:history="1">
         <w:r>
           <w:rPr>
             <w:rStyle w:val="Hyperlink"/>
@@ -248,7 +270,7 @@
             <w:noProof/>
             <w:webHidden/>
           </w:rPr>
-          <w:instrText xml:space="preserve"> PAGEREF _Toc484688810 \h </w:instrText>
+          <w:instrText xml:space="preserve"> PAGEREF _Toc514394477 \h </w:instrText>
         </w:r>
         <w:r>
           <w:rPr>
@@ -293,7 +315,7 @@
           <w:szCs w:val="22"/>
         </w:rPr>
       </w:pPr>
-      <w:hyperlink w:anchor="_Toc484688811" w:history="1">
+      <w:hyperlink w:anchor="_Toc514394478" w:history="1">
         <w:r>
           <w:rPr>
             <w:rStyle w:val="Hyperlink"/>
@@ -336,7 +358,7 @@
             <w:noProof/>
             <w:webHidden/>
           </w:rPr>
-          <w:instrText xml:space="preserve"> PAGEREF _Toc484688811 \h </w:instrText>
+          <w:instrText xml:space="preserve"> PAGEREF _Toc514394478 \h </w:instrText>
         </w:r>
         <w:r>
           <w:rPr>
@@ -383,7 +405,7 @@
           <w:szCs w:val="22"/>
         </w:rPr>
       </w:pPr>
-      <w:hyperlink w:anchor="_Toc484688812" w:history="1">
+      <w:hyperlink w:anchor="_Toc514394479" w:history="1">
         <w:r>
           <w:rPr>
             <w:rStyle w:val="Hyperlink"/>
@@ -428,7 +450,7 @@
             <w:noProof/>
             <w:webHidden/>
           </w:rPr>
-          <w:instrText xml:space="preserve"> PAGEREF _Toc484688812 \h </w:instrText>
+          <w:instrText xml:space="preserve"> PAGEREF _Toc514394479 \h </w:instrText>
         </w:r>
         <w:r>
           <w:rPr>
@@ -475,7 +497,7 @@
           <w:szCs w:val="22"/>
         </w:rPr>
       </w:pPr>
-      <w:hyperlink w:anchor="_Toc484688813" w:history="1">
+      <w:hyperlink w:anchor="_Toc514394480" w:history="1">
         <w:r>
           <w:rPr>
             <w:rStyle w:val="Hyperlink"/>
@@ -520,7 +542,7 @@
             <w:noProof/>
             <w:webHidden/>
           </w:rPr>
-          <w:instrText xml:space="preserve"> PAGEREF _Toc484688813 \h </w:instrText>
+          <w:instrText xml:space="preserve"> PAGEREF _Toc514394480 \h </w:instrText>
         </w:r>
         <w:r>
           <w:rPr>
@@ -567,7 +589,7 @@
           <w:szCs w:val="22"/>
         </w:rPr>
       </w:pPr>
-      <w:hyperlink w:anchor="_Toc484688814" w:history="1">
+      <w:hyperlink w:anchor="_Toc514394481" w:history="1">
         <w:r>
           <w:rPr>
             <w:rStyle w:val="Hyperlink"/>
@@ -612,7 +634,7 @@
             <w:noProof/>
             <w:webHidden/>
           </w:rPr>
-          <w:instrText xml:space="preserve"> PAGEREF _Toc484688814 \h </w:instrText>
+          <w:instrText xml:space="preserve"> PAGEREF _Toc514394481 \h </w:instrText>
         </w:r>
         <w:r>
           <w:rPr>
@@ -657,7 +679,7 @@
           <w:szCs w:val="22"/>
         </w:rPr>
       </w:pPr>
-      <w:hyperlink w:anchor="_Toc484688815" w:history="1">
+      <w:hyperlink w:anchor="_Toc514394482" w:history="1">
         <w:r>
           <w:rPr>
             <w:rStyle w:val="Hyperlink"/>
@@ -700,7 +722,7 @@
             <w:noProof/>
             <w:webHidden/>
           </w:rPr>
-          <w:instrText xml:space="preserve"> PAGEREF _Toc484688815 \h </w:instrText>
+          <w:instrText xml:space="preserve"> PAGEREF _Toc514394482 \h </w:instrText>
         </w:r>
         <w:r>
           <w:rPr>
@@ -721,6 +743,190 @@
             <w:webHidden/>
           </w:rPr>
           <w:t>2</w:t>
+        </w:r>
+        <w:r>
+          <w:rPr>
+            <w:noProof/>
+            <w:webHidden/>
+          </w:rPr>
+          <w:fldChar w:fldCharType="end"/>
+        </w:r>
+      </w:hyperlink>
+    </w:p>
+    <w:p>
+      <w:pPr>
+        <w:pStyle w:val="TOC3"/>
+        <w:tabs>
+          <w:tab w:val="left" w:pos="1200"/>
+          <w:tab w:val="right" w:leader="dot" w:pos="8976"/>
+        </w:tabs>
+        <w:rPr>
+          <w:rFonts w:asciiTheme="minorHAnsi" w:eastAsiaTheme="minorEastAsia" w:hAnsiTheme="minorHAnsi" w:cstheme="minorBidi"/>
+          <w:i w:val="0"/>
+          <w:iCs w:val="0"/>
+          <w:noProof/>
+          <w:sz w:val="22"/>
+          <w:szCs w:val="22"/>
+        </w:rPr>
+      </w:pPr>
+      <w:hyperlink w:anchor="_Toc514394483" w:history="1">
+        <w:r>
+          <w:rPr>
+            <w:rStyle w:val="Hyperlink"/>
+            <w:noProof/>
+          </w:rPr>
+          <w:t>1.2.1</w:t>
+        </w:r>
+        <w:r>
+          <w:rPr>
+            <w:rFonts w:asciiTheme="minorHAnsi" w:eastAsiaTheme="minorEastAsia" w:hAnsiTheme="minorHAnsi" w:cstheme="minorBidi"/>
+            <w:i w:val="0"/>
+            <w:iCs w:val="0"/>
+            <w:noProof/>
+            <w:sz w:val="22"/>
+            <w:szCs w:val="22"/>
+          </w:rPr>
+          <w:tab/>
+        </w:r>
+        <w:r>
+          <w:rPr>
+            <w:rStyle w:val="Hyperlink"/>
+            <w:noProof/>
+          </w:rPr>
+          <w:t>Version 2.2.2 (May 2018)</w:t>
+        </w:r>
+        <w:r>
+          <w:rPr>
+            <w:noProof/>
+            <w:webHidden/>
+          </w:rPr>
+          <w:tab/>
+        </w:r>
+        <w:r>
+          <w:rPr>
+            <w:noProof/>
+            <w:webHidden/>
+          </w:rPr>
+          <w:fldChar w:fldCharType="begin"/>
+        </w:r>
+        <w:r>
+          <w:rPr>
+            <w:noProof/>
+            <w:webHidden/>
+          </w:rPr>
+          <w:instrText xml:space="preserve"> PAGEREF _Toc514394483 \h </w:instrText>
+        </w:r>
+        <w:r>
+          <w:rPr>
+            <w:noProof/>
+            <w:webHidden/>
+          </w:rPr>
+        </w:r>
+        <w:r>
+          <w:rPr>
+            <w:noProof/>
+            <w:webHidden/>
+          </w:rPr>
+          <w:fldChar w:fldCharType="separate"/>
+        </w:r>
+        <w:r>
+          <w:rPr>
+            <w:noProof/>
+            <w:webHidden/>
+          </w:rPr>
+          <w:t>2</w:t>
+        </w:r>
+        <w:r>
+          <w:rPr>
+            <w:noProof/>
+            <w:webHidden/>
+          </w:rPr>
+          <w:fldChar w:fldCharType="end"/>
+        </w:r>
+      </w:hyperlink>
+    </w:p>
+    <w:p>
+      <w:pPr>
+        <w:pStyle w:val="TOC3"/>
+        <w:tabs>
+          <w:tab w:val="left" w:pos="1200"/>
+          <w:tab w:val="right" w:leader="dot" w:pos="8976"/>
+        </w:tabs>
+        <w:rPr>
+          <w:rFonts w:asciiTheme="minorHAnsi" w:eastAsiaTheme="minorEastAsia" w:hAnsiTheme="minorHAnsi" w:cstheme="minorBidi"/>
+          <w:i w:val="0"/>
+          <w:iCs w:val="0"/>
+          <w:noProof/>
+          <w:sz w:val="22"/>
+          <w:szCs w:val="22"/>
+        </w:rPr>
+      </w:pPr>
+      <w:hyperlink w:anchor="_Toc514394484" w:history="1">
+        <w:r>
+          <w:rPr>
+            <w:rStyle w:val="Hyperlink"/>
+            <w:noProof/>
+          </w:rPr>
+          <w:t>1.2.2</w:t>
+        </w:r>
+        <w:r>
+          <w:rPr>
+            <w:rFonts w:asciiTheme="minorHAnsi" w:eastAsiaTheme="minorEastAsia" w:hAnsiTheme="minorHAnsi" w:cstheme="minorBidi"/>
+            <w:i w:val="0"/>
+            <w:iCs w:val="0"/>
+            <w:noProof/>
+            <w:sz w:val="22"/>
+            <w:szCs w:val="22"/>
+          </w:rPr>
+          <w:tab/>
+        </w:r>
+        <w:r>
+          <w:rPr>
+            <w:rStyle w:val="Hyperlink"/>
+            <w:noProof/>
+          </w:rPr>
+          <w:t>Version 2.2.1 (June 2017)</w:t>
+        </w:r>
+        <w:r>
+          <w:rPr>
+            <w:noProof/>
+            <w:webHidden/>
+          </w:rPr>
+          <w:tab/>
+        </w:r>
+        <w:r>
+          <w:rPr>
+            <w:noProof/>
+            <w:webHidden/>
+          </w:rPr>
+          <w:fldChar w:fldCharType="begin"/>
+        </w:r>
+        <w:r>
+          <w:rPr>
+            <w:noProof/>
+            <w:webHidden/>
+          </w:rPr>
+          <w:instrText xml:space="preserve"> PAGEREF _Toc514394484 \h </w:instrText>
+        </w:r>
+        <w:r>
+          <w:rPr>
+            <w:noProof/>
+            <w:webHidden/>
+          </w:rPr>
+        </w:r>
+        <w:r>
+          <w:rPr>
+            <w:noProof/>
+            <w:webHidden/>
+          </w:rPr>
+          <w:fldChar w:fldCharType="separate"/>
+        </w:r>
+        <w:r>
+          <w:rPr>
+            <w:noProof/>
+            <w:webHidden/>
+          </w:rPr>
+          <w:t>3</w:t>
         </w:r>
         <w:r>
           <w:rPr>
@@ -745,7 +951,7 @@
           <w:szCs w:val="22"/>
         </w:rPr>
       </w:pPr>
-      <w:hyperlink w:anchor="_Toc484688816" w:history="1">
+      <w:hyperlink w:anchor="_Toc514394485" w:history="1">
         <w:r>
           <w:rPr>
             <w:rStyle w:val="Hyperlink"/>
@@ -788,7 +994,7 @@
             <w:noProof/>
             <w:webHidden/>
           </w:rPr>
-          <w:instrText xml:space="preserve"> PAGEREF _Toc484688816 \h </w:instrText>
+          <w:instrText xml:space="preserve"> PAGEREF _Toc514394485 \h </w:instrText>
         </w:r>
         <w:r>
           <w:rPr>
@@ -808,7 +1014,7 @@
             <w:noProof/>
             <w:webHidden/>
           </w:rPr>
-          <w:t>2</w:t>
+          <w:t>3</w:t>
         </w:r>
         <w:r>
           <w:rPr>
@@ -836,7 +1042,7 @@
           <w:szCs w:val="22"/>
         </w:rPr>
       </w:pPr>
-      <w:hyperlink w:anchor="_Toc484688817" w:history="1">
+      <w:hyperlink w:anchor="_Toc514394486" w:history="1">
         <w:r>
           <w:rPr>
             <w:rStyle w:val="Hyperlink"/>
@@ -882,7 +1088,7 @@
             <w:noProof/>
             <w:webHidden/>
           </w:rPr>
-          <w:instrText xml:space="preserve"> PAGEREF _Toc484688817 \h </w:instrText>
+          <w:instrText xml:space="preserve"> PAGEREF _Toc514394486 \h </w:instrText>
         </w:r>
         <w:r>
           <w:rPr>
@@ -902,7 +1108,7 @@
             <w:noProof/>
             <w:webHidden/>
           </w:rPr>
-          <w:t>3</w:t>
+          <w:t>4</w:t>
         </w:r>
         <w:r>
           <w:rPr>
@@ -927,7 +1133,7 @@
           <w:szCs w:val="22"/>
         </w:rPr>
       </w:pPr>
-      <w:hyperlink w:anchor="_Toc484688818" w:history="1">
+      <w:hyperlink w:anchor="_Toc514394487" w:history="1">
         <w:r>
           <w:rPr>
             <w:rStyle w:val="Hyperlink"/>
@@ -970,7 +1176,7 @@
             <w:noProof/>
             <w:webHidden/>
           </w:rPr>
-          <w:instrText xml:space="preserve"> PAGEREF _Toc484688818 \h </w:instrText>
+          <w:instrText xml:space="preserve"> PAGEREF _Toc514394487 \h </w:instrText>
         </w:r>
         <w:r>
           <w:rPr>
@@ -990,7 +1196,7 @@
             <w:noProof/>
             <w:webHidden/>
           </w:rPr>
-          <w:t>3</w:t>
+          <w:t>4</w:t>
         </w:r>
         <w:r>
           <w:rPr>
@@ -1015,7 +1221,7 @@
           <w:szCs w:val="22"/>
         </w:rPr>
       </w:pPr>
-      <w:hyperlink w:anchor="_Toc484688819" w:history="1">
+      <w:hyperlink w:anchor="_Toc514394488" w:history="1">
         <w:r>
           <w:rPr>
             <w:rStyle w:val="Hyperlink"/>
@@ -1058,7 +1264,7 @@
             <w:noProof/>
             <w:webHidden/>
           </w:rPr>
-          <w:instrText xml:space="preserve"> PAGEREF _Toc484688819 \h </w:instrText>
+          <w:instrText xml:space="preserve"> PAGEREF _Toc514394488 \h </w:instrText>
         </w:r>
         <w:r>
           <w:rPr>
@@ -1078,7 +1284,7 @@
             <w:noProof/>
             <w:webHidden/>
           </w:rPr>
-          <w:t>3</w:t>
+          <w:t>4</w:t>
         </w:r>
         <w:r>
           <w:rPr>
@@ -1103,7 +1309,7 @@
           <w:szCs w:val="22"/>
         </w:rPr>
       </w:pPr>
-      <w:hyperlink w:anchor="_Toc484688820" w:history="1">
+      <w:hyperlink w:anchor="_Toc514394489" w:history="1">
         <w:r>
           <w:rPr>
             <w:rStyle w:val="Hyperlink"/>
@@ -1146,7 +1352,7 @@
             <w:noProof/>
             <w:webHidden/>
           </w:rPr>
-          <w:instrText xml:space="preserve"> PAGEREF _Toc484688820 \h </w:instrText>
+          <w:instrText xml:space="preserve"> PAGEREF _Toc514394489 \h </w:instrText>
         </w:r>
         <w:r>
           <w:rPr>
@@ -1166,7 +1372,7 @@
             <w:noProof/>
             <w:webHidden/>
           </w:rPr>
-          <w:t>3</w:t>
+          <w:t>4</w:t>
         </w:r>
         <w:r>
           <w:rPr>
@@ -1191,7 +1397,7 @@
           <w:szCs w:val="22"/>
         </w:rPr>
       </w:pPr>
-      <w:hyperlink w:anchor="_Toc484688821" w:history="1">
+      <w:hyperlink w:anchor="_Toc514394490" w:history="1">
         <w:r>
           <w:rPr>
             <w:rStyle w:val="Hyperlink"/>
@@ -1234,7 +1440,7 @@
             <w:noProof/>
             <w:webHidden/>
           </w:rPr>
-          <w:instrText xml:space="preserve"> PAGEREF _Toc484688821 \h </w:instrText>
+          <w:instrText xml:space="preserve"> PAGEREF _Toc514394490 \h </w:instrText>
         </w:r>
         <w:r>
           <w:rPr>
@@ -1254,7 +1460,7 @@
             <w:noProof/>
             <w:webHidden/>
           </w:rPr>
-          <w:t>3</w:t>
+          <w:t>4</w:t>
         </w:r>
         <w:r>
           <w:rPr>
@@ -1289,15 +1495,15 @@
       <w:pPr>
         <w:pStyle w:val="Heading1"/>
       </w:pPr>
-      <w:bookmarkStart w:id="1" w:name="_Toc102232953"/>
-      <w:bookmarkStart w:id="2" w:name="_Toc484688810"/>
+      <w:bookmarkStart w:id="2" w:name="_Toc102232953"/>
+      <w:bookmarkStart w:id="3" w:name="_Toc514394477"/>
       <w:r>
         <w:lastRenderedPageBreak/>
         <w:t>Introduction</w:t>
       </w:r>
       <w:bookmarkEnd w:id="0"/>
-      <w:bookmarkEnd w:id="1"/>
       <w:bookmarkEnd w:id="2"/>
+      <w:bookmarkEnd w:id="3"/>
     </w:p>
     <w:p>
       <w:pPr>
@@ -1306,15 +1512,29 @@
       <w:r>
         <w:t xml:space="preserve">This document describes the </w:t>
       </w:r>
-      <w:fldSimple w:instr=" DOCPROPERTY  &quot;Extension Name&quot;  \* MERGEFORMAT ">
-        <w:r>
-          <w:rPr>
-            <w:b/>
-            <w:bCs/>
-          </w:rPr>
-          <w:t>Biomass by Age Output</w:t>
-        </w:r>
-      </w:fldSimple>
+      <w:r>
+        <w:fldChar w:fldCharType="begin"/>
+      </w:r>
+      <w:r>
+        <w:instrText xml:space="preserve"> DOCPROPERTY  "Extension Name"  \* MERGEFORMAT </w:instrText>
+      </w:r>
+      <w:r>
+        <w:fldChar w:fldCharType="separate"/>
+      </w:r>
+      <w:r>
+        <w:rPr>
+          <w:b/>
+          <w:bCs/>
+        </w:rPr>
+        <w:t>Biomass by Age Output</w:t>
+      </w:r>
+      <w:r>
+        <w:rPr>
+          <w:b/>
+          <w:bCs/>
+        </w:rPr>
+        <w:fldChar w:fldCharType="end"/>
+      </w:r>
       <w:r>
         <w:t xml:space="preserve"> extension for the LANDIS-II model.  Readers should read the </w:t>
       </w:r>
@@ -1365,22 +1585,22 @@
       <w:pPr>
         <w:pStyle w:val="Heading2"/>
       </w:pPr>
-      <w:bookmarkStart w:id="3" w:name="_Toc484688811"/>
+      <w:bookmarkStart w:id="4" w:name="_Toc514394478"/>
       <w:r>
         <w:t>Major Versions</w:t>
       </w:r>
-      <w:bookmarkEnd w:id="3"/>
+      <w:bookmarkEnd w:id="4"/>
     </w:p>
     <w:p>
       <w:pPr>
         <w:pStyle w:val="Heading3"/>
         <w:ind w:left="720" w:hanging="720"/>
       </w:pPr>
-      <w:bookmarkStart w:id="4" w:name="_Toc484688812"/>
+      <w:bookmarkStart w:id="5" w:name="_Toc514394479"/>
       <w:r>
         <w:t>Version 2.2 (June 2017)</w:t>
       </w:r>
-      <w:bookmarkEnd w:id="4"/>
+      <w:bookmarkEnd w:id="5"/>
     </w:p>
     <w:p>
       <w:pPr>
@@ -1395,11 +1615,11 @@
         <w:pStyle w:val="Heading3"/>
         <w:ind w:left="720" w:hanging="720"/>
       </w:pPr>
-      <w:bookmarkStart w:id="5" w:name="_Toc484688813"/>
+      <w:bookmarkStart w:id="6" w:name="_Toc514394480"/>
       <w:r>
         <w:t>Version 2.1 (September 2016)</w:t>
       </w:r>
-      <w:bookmarkEnd w:id="5"/>
+      <w:bookmarkEnd w:id="6"/>
     </w:p>
     <w:p>
       <w:pPr>
@@ -1414,11 +1634,11 @@
         <w:pStyle w:val="Heading3"/>
         <w:ind w:left="720" w:hanging="720"/>
       </w:pPr>
-      <w:bookmarkStart w:id="6" w:name="_Toc484688814"/>
+      <w:bookmarkStart w:id="7" w:name="_Toc514394481"/>
       <w:r>
         <w:t>Version 2.0</w:t>
       </w:r>
-      <w:bookmarkEnd w:id="6"/>
+      <w:bookmarkEnd w:id="7"/>
     </w:p>
     <w:p>
       <w:pPr>
@@ -1432,44 +1652,60 @@
       <w:pPr>
         <w:pStyle w:val="Heading2"/>
       </w:pPr>
-      <w:bookmarkStart w:id="7" w:name="_Toc484688815"/>
+      <w:bookmarkStart w:id="8" w:name="_Toc514394482"/>
       <w:r>
         <w:t>Minor Versions</w:t>
       </w:r>
-      <w:bookmarkEnd w:id="7"/>
+      <w:bookmarkEnd w:id="8"/>
     </w:p>
     <w:p>
       <w:pPr>
         <w:pStyle w:val="Heading3"/>
         <w:ind w:left="720" w:hanging="720"/>
       </w:pPr>
-      <w:r>
-        <w:t>Version 2.</w:t>
-      </w:r>
-      <w:r>
-        <w:t>2.1 (June 2017)</w:t>
-      </w:r>
+      <w:bookmarkStart w:id="9" w:name="_Toc514394483"/>
+      <w:r>
+        <w:t>Version 2.2.2 (May 2018)</w:t>
+      </w:r>
+      <w:bookmarkEnd w:id="9"/>
     </w:p>
     <w:p>
       <w:pPr>
         <w:pStyle w:val="textbody"/>
       </w:pPr>
       <w:r>
+        <w:t>Updated cohort library.</w:t>
+      </w:r>
+    </w:p>
+    <w:p>
+      <w:pPr>
+        <w:pStyle w:val="Heading3"/>
+        <w:ind w:left="720" w:hanging="720"/>
+      </w:pPr>
+      <w:bookmarkStart w:id="10" w:name="_Toc514394484"/>
+      <w:r>
+        <w:lastRenderedPageBreak/>
+        <w:t>Version 2.2.1 (June 2017)</w:t>
+      </w:r>
+      <w:bookmarkEnd w:id="10"/>
+    </w:p>
+    <w:p>
+      <w:pPr>
+        <w:pStyle w:val="textbody"/>
+      </w:pPr>
+      <w:r>
         <w:t>Resolved incompatibility with NECN and PnET.</w:t>
       </w:r>
-      <w:bookmarkStart w:id="8" w:name="_GoBack"/>
-      <w:bookmarkEnd w:id="8"/>
     </w:p>
     <w:p>
       <w:pPr>
         <w:pStyle w:val="Heading2"/>
       </w:pPr>
-      <w:bookmarkStart w:id="9" w:name="_Toc484688816"/>
-      <w:r>
-        <w:lastRenderedPageBreak/>
+      <w:bookmarkStart w:id="11" w:name="_Toc514394485"/>
+      <w:r>
         <w:t>Acknowledgements</w:t>
       </w:r>
-      <w:bookmarkEnd w:id="9"/>
+      <w:bookmarkEnd w:id="11"/>
     </w:p>
     <w:p>
       <w:pPr>
@@ -1483,14 +1719,14 @@
       <w:pPr>
         <w:pStyle w:val="Heading1"/>
       </w:pPr>
-      <w:bookmarkStart w:id="10" w:name="_Toc102232959"/>
-      <w:bookmarkStart w:id="11" w:name="_Toc484688817"/>
+      <w:bookmarkStart w:id="12" w:name="_Toc102232959"/>
+      <w:bookmarkStart w:id="13" w:name="_Toc514394486"/>
       <w:r>
         <w:lastRenderedPageBreak/>
         <w:t>Input File</w:t>
       </w:r>
-      <w:bookmarkEnd w:id="10"/>
-      <w:bookmarkEnd w:id="11"/>
+      <w:bookmarkEnd w:id="12"/>
+      <w:bookmarkEnd w:id="13"/>
     </w:p>
     <w:p>
       <w:pPr>
@@ -1518,11 +1754,11 @@
       <w:pPr>
         <w:pStyle w:val="Heading2"/>
       </w:pPr>
-      <w:bookmarkStart w:id="12" w:name="_Toc484688818"/>
+      <w:bookmarkStart w:id="14" w:name="_Toc514394487"/>
       <w:r>
         <w:t>LandisData</w:t>
       </w:r>
-      <w:bookmarkEnd w:id="12"/>
+      <w:bookmarkEnd w:id="14"/>
     </w:p>
     <w:p>
       <w:pPr>
@@ -1563,11 +1799,11 @@
       <w:pPr>
         <w:pStyle w:val="Heading2"/>
       </w:pPr>
-      <w:bookmarkStart w:id="13" w:name="_Toc484688819"/>
+      <w:bookmarkStart w:id="15" w:name="_Toc514394488"/>
       <w:r>
         <w:t>Timestep</w:t>
       </w:r>
-      <w:bookmarkEnd w:id="13"/>
+      <w:bookmarkEnd w:id="15"/>
     </w:p>
     <w:p>
       <w:pPr>
@@ -1593,16 +1829,16 @@
       <w:pPr>
         <w:pStyle w:val="Heading2"/>
       </w:pPr>
-      <w:bookmarkStart w:id="14" w:name="_Ref152415971"/>
-      <w:bookmarkStart w:id="15" w:name="_Toc484688820"/>
+      <w:bookmarkStart w:id="16" w:name="_Ref152415971"/>
+      <w:bookmarkStart w:id="17" w:name="_Toc514394489"/>
       <w:r>
         <w:t>Map Name</w:t>
       </w:r>
-      <w:bookmarkEnd w:id="14"/>
+      <w:bookmarkEnd w:id="16"/>
       <w:r>
         <w:t xml:space="preserve"> Template</w:t>
       </w:r>
-      <w:bookmarkEnd w:id="15"/>
+      <w:bookmarkEnd w:id="17"/>
     </w:p>
     <w:p>
       <w:pPr>
@@ -1706,11 +1942,11 @@
       <w:pPr>
         <w:pStyle w:val="Heading2"/>
       </w:pPr>
-      <w:bookmarkStart w:id="16" w:name="_Toc484688821"/>
+      <w:bookmarkStart w:id="18" w:name="_Toc514394490"/>
       <w:r>
         <w:t>Species List</w:t>
       </w:r>
-      <w:bookmarkEnd w:id="16"/>
+      <w:bookmarkEnd w:id="18"/>
       <w:r>
         <w:t xml:space="preserve"> </w:t>
       </w:r>
@@ -1869,8 +2105,8 @@
       </w:r>
     </w:p>
     <w:sectPr>
-      <w:headerReference w:type="default" r:id="rId9"/>
-      <w:footerReference w:type="default" r:id="rId10"/>
+      <w:headerReference w:type="default" r:id="rId8"/>
+      <w:footerReference w:type="default" r:id="rId9"/>
       <w:pgSz w:w="12240" w:h="15840" w:code="1"/>
       <w:pgMar w:top="1627" w:right="1627" w:bottom="2707" w:left="1627" w:header="935" w:footer="720" w:gutter="0"/>
       <w:pgNumType w:start="1"/>
@@ -1882,7 +2118,7 @@
 </file>
 
 <file path=word/endnotes.xml><?xml version="1.0" encoding="utf-8"?>
-<w:endnotes xmlns:wpc="http://schemas.microsoft.com/office/word/2010/wordprocessingCanvas" xmlns:mc="http://schemas.openxmlformats.org/markup-compatibility/2006" xmlns:o="urn:schemas-microsoft-com:office:office" xmlns:r="http://schemas.openxmlformats.org/officeDocument/2006/relationships" xmlns:m="http://schemas.openxmlformats.org/officeDocument/2006/math" xmlns:v="urn:schemas-microsoft-com:vml" xmlns:wp14="http://schemas.microsoft.com/office/word/2010/wordprocessingDrawing" xmlns:wp="http://schemas.openxmlformats.org/drawingml/2006/wordprocessingDrawing" xmlns:w10="urn:schemas-microsoft-com:office:word" xmlns:w="http://schemas.openxmlformats.org/wordprocessingml/2006/main" xmlns:w14="http://schemas.microsoft.com/office/word/2010/wordml" xmlns:wpg="http://schemas.microsoft.com/office/word/2010/wordprocessingGroup" xmlns:wpi="http://schemas.microsoft.com/office/word/2010/wordprocessingInk" xmlns:wne="http://schemas.microsoft.com/office/word/2006/wordml" xmlns:wps="http://schemas.microsoft.com/office/word/2010/wordprocessingShape" mc:Ignorable="w14 wp14">
+<w:endnotes xmlns:wpc="http://schemas.microsoft.com/office/word/2010/wordprocessingCanvas" xmlns:cx="http://schemas.microsoft.com/office/drawing/2014/chartex" xmlns:cx1="http://schemas.microsoft.com/office/drawing/2015/9/8/chartex" xmlns:mc="http://schemas.openxmlformats.org/markup-compatibility/2006" xmlns:o="urn:schemas-microsoft-com:office:office" xmlns:r="http://schemas.openxmlformats.org/officeDocument/2006/relationships" xmlns:m="http://schemas.openxmlformats.org/officeDocument/2006/math" xmlns:v="urn:schemas-microsoft-com:vml" xmlns:wp14="http://schemas.microsoft.com/office/word/2010/wordprocessingDrawing" xmlns:wp="http://schemas.openxmlformats.org/drawingml/2006/wordprocessingDrawing" xmlns:w10="urn:schemas-microsoft-com:office:word" xmlns:w="http://schemas.openxmlformats.org/wordprocessingml/2006/main" xmlns:w14="http://schemas.microsoft.com/office/word/2010/wordml" xmlns:w15="http://schemas.microsoft.com/office/word/2012/wordml" xmlns:w16se="http://schemas.microsoft.com/office/word/2015/wordml/symex" xmlns:wpg="http://schemas.microsoft.com/office/word/2010/wordprocessingGroup" xmlns:wpi="http://schemas.microsoft.com/office/word/2010/wordprocessingInk" xmlns:wne="http://schemas.microsoft.com/office/word/2006/wordml" xmlns:wps="http://schemas.microsoft.com/office/word/2010/wordprocessingShape" mc:Ignorable="w14 w15 w16se wp14">
   <w:endnote w:type="separator" w:id="-1">
     <w:p>
       <w:r>
@@ -1901,7 +2137,7 @@
 </file>
 
 <file path=word/footer1.xml><?xml version="1.0" encoding="utf-8"?>
-<w:ftr xmlns:wpc="http://schemas.microsoft.com/office/word/2010/wordprocessingCanvas" xmlns:mc="http://schemas.openxmlformats.org/markup-compatibility/2006" xmlns:o="urn:schemas-microsoft-com:office:office" xmlns:r="http://schemas.openxmlformats.org/officeDocument/2006/relationships" xmlns:m="http://schemas.openxmlformats.org/officeDocument/2006/math" xmlns:v="urn:schemas-microsoft-com:vml" xmlns:wp14="http://schemas.microsoft.com/office/word/2010/wordprocessingDrawing" xmlns:wp="http://schemas.openxmlformats.org/drawingml/2006/wordprocessingDrawing" xmlns:w10="urn:schemas-microsoft-com:office:word" xmlns:w="http://schemas.openxmlformats.org/wordprocessingml/2006/main" xmlns:w14="http://schemas.microsoft.com/office/word/2010/wordml" xmlns:wpg="http://schemas.microsoft.com/office/word/2010/wordprocessingGroup" xmlns:wpi="http://schemas.microsoft.com/office/word/2010/wordprocessingInk" xmlns:wne="http://schemas.microsoft.com/office/word/2006/wordml" xmlns:wps="http://schemas.microsoft.com/office/word/2010/wordprocessingShape" mc:Ignorable="w14 wp14">
+<w:ftr xmlns:wpc="http://schemas.microsoft.com/office/word/2010/wordprocessingCanvas" xmlns:cx="http://schemas.microsoft.com/office/drawing/2014/chartex" xmlns:cx1="http://schemas.microsoft.com/office/drawing/2015/9/8/chartex" xmlns:mc="http://schemas.openxmlformats.org/markup-compatibility/2006" xmlns:o="urn:schemas-microsoft-com:office:office" xmlns:r="http://schemas.openxmlformats.org/officeDocument/2006/relationships" xmlns:m="http://schemas.openxmlformats.org/officeDocument/2006/math" xmlns:v="urn:schemas-microsoft-com:vml" xmlns:wp14="http://schemas.microsoft.com/office/word/2010/wordprocessingDrawing" xmlns:wp="http://schemas.openxmlformats.org/drawingml/2006/wordprocessingDrawing" xmlns:w10="urn:schemas-microsoft-com:office:word" xmlns:w="http://schemas.openxmlformats.org/wordprocessingml/2006/main" xmlns:w14="http://schemas.microsoft.com/office/word/2010/wordml" xmlns:w15="http://schemas.microsoft.com/office/word/2012/wordml" xmlns:w16se="http://schemas.microsoft.com/office/word/2015/wordml/symex" xmlns:wpg="http://schemas.microsoft.com/office/word/2010/wordprocessingGroup" xmlns:wpi="http://schemas.microsoft.com/office/word/2010/wordprocessingInk" xmlns:wne="http://schemas.microsoft.com/office/word/2006/wordml" xmlns:wps="http://schemas.microsoft.com/office/word/2010/wordprocessingShape" mc:Ignorable="w14 w15 w16se wp14">
   <w:p>
     <w:pPr>
       <w:pStyle w:val="Footer"/>
@@ -1946,7 +2182,7 @@
         <w:rFonts w:ascii="Arial" w:hAnsi="Arial" w:cs="Arial"/>
         <w:noProof/>
       </w:rPr>
-      <w:t>2</w:t>
+      <w:t>1</w:t>
     </w:r>
     <w:r>
       <w:rPr>
@@ -1965,7 +2201,7 @@
 </file>
 
 <file path=word/footnotes.xml><?xml version="1.0" encoding="utf-8"?>
-<w:footnotes xmlns:wpc="http://schemas.microsoft.com/office/word/2010/wordprocessingCanvas" xmlns:mc="http://schemas.openxmlformats.org/markup-compatibility/2006" xmlns:o="urn:schemas-microsoft-com:office:office" xmlns:r="http://schemas.openxmlformats.org/officeDocument/2006/relationships" xmlns:m="http://schemas.openxmlformats.org/officeDocument/2006/math" xmlns:v="urn:schemas-microsoft-com:vml" xmlns:wp14="http://schemas.microsoft.com/office/word/2010/wordprocessingDrawing" xmlns:wp="http://schemas.openxmlformats.org/drawingml/2006/wordprocessingDrawing" xmlns:w10="urn:schemas-microsoft-com:office:word" xmlns:w="http://schemas.openxmlformats.org/wordprocessingml/2006/main" xmlns:w14="http://schemas.microsoft.com/office/word/2010/wordml" xmlns:wpg="http://schemas.microsoft.com/office/word/2010/wordprocessingGroup" xmlns:wpi="http://schemas.microsoft.com/office/word/2010/wordprocessingInk" xmlns:wne="http://schemas.microsoft.com/office/word/2006/wordml" xmlns:wps="http://schemas.microsoft.com/office/word/2010/wordprocessingShape" mc:Ignorable="w14 wp14">
+<w:footnotes xmlns:wpc="http://schemas.microsoft.com/office/word/2010/wordprocessingCanvas" xmlns:cx="http://schemas.microsoft.com/office/drawing/2014/chartex" xmlns:cx1="http://schemas.microsoft.com/office/drawing/2015/9/8/chartex" xmlns:mc="http://schemas.openxmlformats.org/markup-compatibility/2006" xmlns:o="urn:schemas-microsoft-com:office:office" xmlns:r="http://schemas.openxmlformats.org/officeDocument/2006/relationships" xmlns:m="http://schemas.openxmlformats.org/officeDocument/2006/math" xmlns:v="urn:schemas-microsoft-com:vml" xmlns:wp14="http://schemas.microsoft.com/office/word/2010/wordprocessingDrawing" xmlns:wp="http://schemas.openxmlformats.org/drawingml/2006/wordprocessingDrawing" xmlns:w10="urn:schemas-microsoft-com:office:word" xmlns:w="http://schemas.openxmlformats.org/wordprocessingml/2006/main" xmlns:w14="http://schemas.microsoft.com/office/word/2010/wordml" xmlns:w15="http://schemas.microsoft.com/office/word/2012/wordml" xmlns:w16se="http://schemas.microsoft.com/office/word/2015/wordml/symex" xmlns:wpg="http://schemas.microsoft.com/office/word/2010/wordprocessingGroup" xmlns:wpi="http://schemas.microsoft.com/office/word/2010/wordprocessingInk" xmlns:wne="http://schemas.microsoft.com/office/word/2006/wordml" xmlns:wps="http://schemas.microsoft.com/office/word/2010/wordprocessingShape" mc:Ignorable="w14 w15 w16se wp14">
   <w:footnote w:type="separator" w:id="-1">
     <w:p>
       <w:r>
@@ -1984,7 +2220,7 @@
 </file>
 
 <file path=word/header1.xml><?xml version="1.0" encoding="utf-8"?>
-<w:hdr xmlns:wpc="http://schemas.microsoft.com/office/word/2010/wordprocessingCanvas" xmlns:mc="http://schemas.openxmlformats.org/markup-compatibility/2006" xmlns:o="urn:schemas-microsoft-com:office:office" xmlns:r="http://schemas.openxmlformats.org/officeDocument/2006/relationships" xmlns:m="http://schemas.openxmlformats.org/officeDocument/2006/math" xmlns:v="urn:schemas-microsoft-com:vml" xmlns:wp14="http://schemas.microsoft.com/office/word/2010/wordprocessingDrawing" xmlns:wp="http://schemas.openxmlformats.org/drawingml/2006/wordprocessingDrawing" xmlns:w10="urn:schemas-microsoft-com:office:word" xmlns:w="http://schemas.openxmlformats.org/wordprocessingml/2006/main" xmlns:w14="http://schemas.microsoft.com/office/word/2010/wordml" xmlns:wpg="http://schemas.microsoft.com/office/word/2010/wordprocessingGroup" xmlns:wpi="http://schemas.microsoft.com/office/word/2010/wordprocessingInk" xmlns:wne="http://schemas.microsoft.com/office/word/2006/wordml" xmlns:wps="http://schemas.microsoft.com/office/word/2010/wordprocessingShape" mc:Ignorable="w14 wp14">
+<w:hdr xmlns:wpc="http://schemas.microsoft.com/office/word/2010/wordprocessingCanvas" xmlns:cx="http://schemas.microsoft.com/office/drawing/2014/chartex" xmlns:cx1="http://schemas.microsoft.com/office/drawing/2015/9/8/chartex" xmlns:mc="http://schemas.openxmlformats.org/markup-compatibility/2006" xmlns:o="urn:schemas-microsoft-com:office:office" xmlns:r="http://schemas.openxmlformats.org/officeDocument/2006/relationships" xmlns:m="http://schemas.openxmlformats.org/officeDocument/2006/math" xmlns:v="urn:schemas-microsoft-com:vml" xmlns:wp14="http://schemas.microsoft.com/office/word/2010/wordprocessingDrawing" xmlns:wp="http://schemas.openxmlformats.org/drawingml/2006/wordprocessingDrawing" xmlns:w10="urn:schemas-microsoft-com:office:word" xmlns:w="http://schemas.openxmlformats.org/wordprocessingml/2006/main" xmlns:w14="http://schemas.microsoft.com/office/word/2010/wordml" xmlns:w15="http://schemas.microsoft.com/office/word/2012/wordml" xmlns:w16se="http://schemas.microsoft.com/office/word/2015/wordml/symex" xmlns:wpg="http://schemas.microsoft.com/office/word/2010/wordprocessingGroup" xmlns:wpi="http://schemas.microsoft.com/office/word/2010/wordprocessingInk" xmlns:wne="http://schemas.microsoft.com/office/word/2006/wordml" xmlns:wps="http://schemas.microsoft.com/office/word/2010/wordprocessingShape" mc:Ignorable="w14 w15 w16se wp14">
   <w:p>
     <w:pPr>
       <w:pStyle w:val="Header"/>
@@ -2004,7 +2240,7 @@
 </file>
 
 <file path=word/header2.xml><?xml version="1.0" encoding="utf-8"?>
-<w:hdr xmlns:wpc="http://schemas.microsoft.com/office/word/2010/wordprocessingCanvas" xmlns:mc="http://schemas.openxmlformats.org/markup-compatibility/2006" xmlns:o="urn:schemas-microsoft-com:office:office" xmlns:r="http://schemas.openxmlformats.org/officeDocument/2006/relationships" xmlns:m="http://schemas.openxmlformats.org/officeDocument/2006/math" xmlns:v="urn:schemas-microsoft-com:vml" xmlns:wp14="http://schemas.microsoft.com/office/word/2010/wordprocessingDrawing" xmlns:wp="http://schemas.openxmlformats.org/drawingml/2006/wordprocessingDrawing" xmlns:w10="urn:schemas-microsoft-com:office:word" xmlns:w="http://schemas.openxmlformats.org/wordprocessingml/2006/main" xmlns:w14="http://schemas.microsoft.com/office/word/2010/wordml" xmlns:wpg="http://schemas.microsoft.com/office/word/2010/wordprocessingGroup" xmlns:wpi="http://schemas.microsoft.com/office/word/2010/wordprocessingInk" xmlns:wne="http://schemas.microsoft.com/office/word/2006/wordml" xmlns:wps="http://schemas.microsoft.com/office/word/2010/wordprocessingShape" mc:Ignorable="w14 wp14">
+<w:hdr xmlns:wpc="http://schemas.microsoft.com/office/word/2010/wordprocessingCanvas" xmlns:cx="http://schemas.microsoft.com/office/drawing/2014/chartex" xmlns:cx1="http://schemas.microsoft.com/office/drawing/2015/9/8/chartex" xmlns:mc="http://schemas.openxmlformats.org/markup-compatibility/2006" xmlns:o="urn:schemas-microsoft-com:office:office" xmlns:r="http://schemas.openxmlformats.org/officeDocument/2006/relationships" xmlns:m="http://schemas.openxmlformats.org/officeDocument/2006/math" xmlns:v="urn:schemas-microsoft-com:vml" xmlns:wp14="http://schemas.microsoft.com/office/word/2010/wordprocessingDrawing" xmlns:wp="http://schemas.openxmlformats.org/drawingml/2006/wordprocessingDrawing" xmlns:w10="urn:schemas-microsoft-com:office:word" xmlns:w="http://schemas.openxmlformats.org/wordprocessingml/2006/main" xmlns:w14="http://schemas.microsoft.com/office/word/2010/wordml" xmlns:w15="http://schemas.microsoft.com/office/word/2012/wordml" xmlns:w16se="http://schemas.microsoft.com/office/word/2015/wordml/symex" xmlns:wpg="http://schemas.microsoft.com/office/word/2010/wordprocessingGroup" xmlns:wpi="http://schemas.microsoft.com/office/word/2010/wordprocessingInk" xmlns:wne="http://schemas.microsoft.com/office/word/2006/wordml" xmlns:wps="http://schemas.microsoft.com/office/word/2010/wordprocessingShape" mc:Ignorable="w14 w15 w16se wp14">
   <w:p>
     <w:pPr>
       <w:pStyle w:val="Header"/>
@@ -2015,19 +2251,39 @@
         <w:tab w:val="right" w:pos="9000"/>
       </w:tabs>
     </w:pPr>
-    <w:fldSimple w:instr=" DOCPROPERTY  &quot;Extension Name&quot;  \* MERGEFORMAT ">
-      <w:r>
-        <w:t>Biomass by Age Output</w:t>
-      </w:r>
-    </w:fldSimple>
+    <w:r>
+      <w:fldChar w:fldCharType="begin"/>
+    </w:r>
+    <w:r>
+      <w:instrText xml:space="preserve"> DOCPROPERTY  "Extension Name"  \* MERGEFORMAT </w:instrText>
+    </w:r>
+    <w:r>
+      <w:fldChar w:fldCharType="separate"/>
+    </w:r>
+    <w:r>
+      <w:t>Biomass by Age Output</w:t>
+    </w:r>
+    <w:r>
+      <w:fldChar w:fldCharType="end"/>
+    </w:r>
     <w:r>
       <w:t xml:space="preserve"> v</w:t>
     </w:r>
-    <w:fldSimple w:instr=" DOCPROPERTY  &quot;Extension Version&quot;  \* MERGEFORMAT ">
-      <w:r>
-        <w:t>2.2</w:t>
-      </w:r>
-    </w:fldSimple>
+    <w:r>
+      <w:fldChar w:fldCharType="begin"/>
+    </w:r>
+    <w:r>
+      <w:instrText xml:space="preserve"> DOCPROPERTY  "Extension Version"  \* MERGEFORMAT </w:instrText>
+    </w:r>
+    <w:r>
+      <w:fldChar w:fldCharType="separate"/>
+    </w:r>
+    <w:r>
+      <w:t>2.2</w:t>
+    </w:r>
+    <w:r>
+      <w:fldChar w:fldCharType="end"/>
+    </w:r>
     <w:r>
       <w:t xml:space="preserve"> – User Guide</w:t>
     </w:r>
@@ -2043,8 +2299,8 @@
 </file>
 
 <file path=word/numbering.xml><?xml version="1.0" encoding="utf-8"?>
-<w:numbering xmlns:wpc="http://schemas.microsoft.com/office/word/2010/wordprocessingCanvas" xmlns:mc="http://schemas.openxmlformats.org/markup-compatibility/2006" xmlns:o="urn:schemas-microsoft-com:office:office" xmlns:r="http://schemas.openxmlformats.org/officeDocument/2006/relationships" xmlns:m="http://schemas.openxmlformats.org/officeDocument/2006/math" xmlns:v="urn:schemas-microsoft-com:vml" xmlns:wp14="http://schemas.microsoft.com/office/word/2010/wordprocessingDrawing" xmlns:wp="http://schemas.openxmlformats.org/drawingml/2006/wordprocessingDrawing" xmlns:w10="urn:schemas-microsoft-com:office:word" xmlns:w="http://schemas.openxmlformats.org/wordprocessingml/2006/main" xmlns:w14="http://schemas.microsoft.com/office/word/2010/wordml" xmlns:wpg="http://schemas.microsoft.com/office/word/2010/wordprocessingGroup" xmlns:wpi="http://schemas.microsoft.com/office/word/2010/wordprocessingInk" xmlns:wne="http://schemas.microsoft.com/office/word/2006/wordml" xmlns:wps="http://schemas.microsoft.com/office/word/2010/wordprocessingShape" mc:Ignorable="w14 wp14">
-  <w:abstractNum w:abstractNumId="0">
+<w:numbering xmlns:wpc="http://schemas.microsoft.com/office/word/2010/wordprocessingCanvas" xmlns:cx="http://schemas.microsoft.com/office/drawing/2014/chartex" xmlns:cx1="http://schemas.microsoft.com/office/drawing/2015/9/8/chartex" xmlns:mc="http://schemas.openxmlformats.org/markup-compatibility/2006" xmlns:o="urn:schemas-microsoft-com:office:office" xmlns:r="http://schemas.openxmlformats.org/officeDocument/2006/relationships" xmlns:m="http://schemas.openxmlformats.org/officeDocument/2006/math" xmlns:v="urn:schemas-microsoft-com:vml" xmlns:wp14="http://schemas.microsoft.com/office/word/2010/wordprocessingDrawing" xmlns:wp="http://schemas.openxmlformats.org/drawingml/2006/wordprocessingDrawing" xmlns:w10="urn:schemas-microsoft-com:office:word" xmlns:w="http://schemas.openxmlformats.org/wordprocessingml/2006/main" xmlns:w14="http://schemas.microsoft.com/office/word/2010/wordml" xmlns:w15="http://schemas.microsoft.com/office/word/2012/wordml" xmlns:w16se="http://schemas.microsoft.com/office/word/2015/wordml/symex" xmlns:wpg="http://schemas.microsoft.com/office/word/2010/wordprocessingGroup" xmlns:wpi="http://schemas.microsoft.com/office/word/2010/wordprocessingInk" xmlns:wne="http://schemas.microsoft.com/office/word/2006/wordml" xmlns:wps="http://schemas.microsoft.com/office/word/2010/wordprocessingShape" mc:Ignorable="w14 w15 w16se wp14">
+  <w:abstractNum w:abstractNumId="0" w15:restartNumberingAfterBreak="0">
     <w:nsid w:val="027F602A"/>
     <w:multiLevelType w:val="multilevel"/>
     <w:tmpl w:val="694870F6"/>
@@ -2193,7 +2449,7 @@
       </w:rPr>
     </w:lvl>
   </w:abstractNum>
-  <w:abstractNum w:abstractNumId="1">
+  <w:abstractNum w:abstractNumId="1" w15:restartNumberingAfterBreak="0">
     <w:nsid w:val="654B3C70"/>
     <w:multiLevelType w:val="multilevel"/>
     <w:tmpl w:val="9DA2F63C"/>
@@ -2328,7 +2584,7 @@
       </w:rPr>
     </w:lvl>
   </w:abstractNum>
-  <w:abstractNum w:abstractNumId="2">
+  <w:abstractNum w:abstractNumId="2" w15:restartNumberingAfterBreak="0">
     <w:nsid w:val="6CD045EB"/>
     <w:multiLevelType w:val="hybridMultilevel"/>
     <w:tmpl w:val="F9EA342A"/>
@@ -2511,7 +2767,7 @@
 </file>
 
 <file path=word/styles.xml><?xml version="1.0" encoding="utf-8"?>
-<w:styles xmlns:mc="http://schemas.openxmlformats.org/markup-compatibility/2006" xmlns:r="http://schemas.openxmlformats.org/officeDocument/2006/relationships" xmlns:w="http://schemas.openxmlformats.org/wordprocessingml/2006/main" xmlns:w14="http://schemas.microsoft.com/office/word/2010/wordml" mc:Ignorable="w14">
+<w:styles xmlns:mc="http://schemas.openxmlformats.org/markup-compatibility/2006" xmlns:r="http://schemas.openxmlformats.org/officeDocument/2006/relationships" xmlns:w="http://schemas.openxmlformats.org/wordprocessingml/2006/main" xmlns:w14="http://schemas.microsoft.com/office/word/2010/wordml" xmlns:w15="http://schemas.microsoft.com/office/word/2012/wordml" xmlns:w16se="http://schemas.microsoft.com/office/word/2015/wordml/symex" mc:Ignorable="w14 w15 w16se">
   <w:docDefaults>
     <w:rPrDefault>
       <w:rPr>
@@ -2527,1246 +2783,378 @@
       </w:pPr>
     </w:pPrDefault>
   </w:docDefaults>
-  <w:latentStyles w:defLockedState="0" w:defUIPriority="99" w:defSemiHidden="1" w:defUnhideWhenUsed="1" w:defQFormat="0" w:count="267">
-    <w:lsdException w:name="Normal" w:semiHidden="0" w:uiPriority="0" w:unhideWhenUsed="0" w:qFormat="1"/>
-    <w:lsdException w:name="heading 1" w:semiHidden="0" w:uiPriority="9" w:unhideWhenUsed="0" w:qFormat="1"/>
-    <w:lsdException w:name="heading 2" w:semiHidden="0" w:uiPriority="9" w:unhideWhenUsed="0" w:qFormat="1"/>
-    <w:lsdException w:name="heading 3" w:semiHidden="0" w:uiPriority="9" w:unhideWhenUsed="0" w:qFormat="1"/>
-    <w:lsdException w:name="heading 4" w:semiHidden="0" w:uiPriority="9" w:unhideWhenUsed="0" w:qFormat="1"/>
-    <w:lsdException w:name="heading 5" w:semiHidden="0" w:uiPriority="9" w:unhideWhenUsed="0" w:qFormat="1"/>
-    <w:lsdException w:name="heading 6" w:semiHidden="0" w:uiPriority="9" w:unhideWhenUsed="0" w:qFormat="1"/>
-    <w:lsdException w:name="heading 7" w:semiHidden="0" w:uiPriority="9" w:unhideWhenUsed="0" w:qFormat="1"/>
-    <w:lsdException w:name="heading 8" w:semiHidden="0" w:uiPriority="9" w:unhideWhenUsed="0" w:qFormat="1"/>
-    <w:lsdException w:name="heading 9" w:semiHidden="0" w:uiPriority="9" w:unhideWhenUsed="0" w:qFormat="1"/>
-    <w:lsdException w:name="toc 1" w:uiPriority="39"/>
-    <w:lsdException w:name="toc 2" w:uiPriority="39"/>
-    <w:lsdException w:name="toc 3" w:uiPriority="39"/>
-    <w:lsdException w:name="toc 4" w:uiPriority="39"/>
-    <w:lsdException w:name="toc 5" w:uiPriority="39"/>
-    <w:lsdException w:name="toc 6" w:uiPriority="39"/>
-    <w:lsdException w:name="toc 7" w:uiPriority="39"/>
-    <w:lsdException w:name="toc 8" w:uiPriority="39"/>
-    <w:lsdException w:name="toc 9" w:uiPriority="39"/>
-    <w:lsdException w:name="caption" w:semiHidden="0" w:uiPriority="35" w:unhideWhenUsed="0" w:qFormat="1"/>
-    <w:lsdException w:name="Title" w:semiHidden="0" w:uiPriority="10" w:unhideWhenUsed="0" w:qFormat="1"/>
-    <w:lsdException w:name="Default Paragraph Font" w:uiPriority="1"/>
-    <w:lsdException w:name="Subtitle" w:semiHidden="0" w:uiPriority="11" w:unhideWhenUsed="0" w:qFormat="1"/>
-    <w:lsdException w:name="Strong" w:semiHidden="0" w:uiPriority="22" w:unhideWhenUsed="0" w:qFormat="1"/>
-    <w:lsdException w:name="Emphasis" w:semiHidden="0" w:uiPriority="20" w:unhideWhenUsed="0" w:qFormat="1"/>
-    <w:lsdException w:name="Table Grid" w:semiHidden="0" w:uiPriority="59" w:unhideWhenUsed="0"/>
-    <w:lsdException w:name="Placeholder Text" w:unhideWhenUsed="0"/>
-    <w:lsdException w:name="No Spacing" w:semiHidden="0" w:uiPriority="1" w:unhideWhenUsed="0" w:qFormat="1"/>
-    <w:lsdException w:name="Light Shading" w:semiHidden="0" w:uiPriority="60" w:unhideWhenUsed="0"/>
-    <w:lsdException w:name="Light List" w:semiHidden="0" w:uiPriority="61" w:unhideWhenUsed="0"/>
-    <w:lsdException w:name="Light Grid" w:semiHidden="0" w:uiPriority="62" w:unhideWhenUsed="0"/>
-    <w:lsdException w:name="Medium Shading 1" w:semiHidden="0" w:uiPriority="63" w:unhideWhenUsed="0"/>
-    <w:lsdException w:name="Medium Shading 2" w:semiHidden="0" w:uiPriority="64" w:unhideWhenUsed="0"/>
-    <w:lsdException w:name="Medium List 1" w:semiHidden="0" w:uiPriority="65" w:unhideWhenUsed="0"/>
-    <w:lsdException w:name="Medium List 2" w:semiHidden="0" w:uiPriority="66" w:unhideWhenUsed="0"/>
-    <w:lsdException w:name="Medium Grid 1" w:semiHidden="0" w:uiPriority="67" w:unhideWhenUsed="0"/>
-    <w:lsdException w:name="Medium Grid 2" w:semiHidden="0" w:uiPriority="68" w:unhideWhenUsed="0"/>
-    <w:lsdException w:name="Medium Grid 3" w:semiHidden="0" w:uiPriority="69" w:unhideWhenUsed="0"/>
-    <w:lsdException w:name="Dark List" w:semiHidden="0" w:uiPriority="70" w:unhideWhenUsed="0"/>
-    <w:lsdException w:name="Colorful Shading" w:semiHidden="0" w:uiPriority="71" w:unhideWhenUsed="0"/>
-    <w:lsdException w:name="Colorful List" w:semiHidden="0" w:uiPriority="72" w:unhideWhenUsed="0"/>
-    <w:lsdException w:name="Colorful Grid" w:semiHidden="0" w:uiPriority="73" w:unhideWhenUsed="0"/>
-    <w:lsdException w:name="Light Shading Accent 1" w:semiHidden="0" w:uiPriority="60" w:unhideWhenUsed="0"/>
-    <w:lsdException w:name="Light List Accent 1" w:semiHidden="0" w:uiPriority="61" w:unhideWhenUsed="0"/>
-    <w:lsdException w:name="Light Grid Accent 1" w:semiHidden="0" w:uiPriority="62" w:unhideWhenUsed="0"/>
-    <w:lsdException w:name="Medium Shading 1 Accent 1" w:semiHidden="0" w:uiPriority="63" w:unhideWhenUsed="0"/>
-    <w:lsdException w:name="Medium Shading 2 Accent 1" w:semiHidden="0" w:uiPriority="64" w:unhideWhenUsed="0"/>
-    <w:lsdException w:name="Medium List 1 Accent 1" w:semiHidden="0" w:uiPriority="65" w:unhideWhenUsed="0"/>
-    <w:lsdException w:name="Revision" w:unhideWhenUsed="0"/>
-    <w:lsdException w:name="List Paragraph" w:semiHidden="0" w:uiPriority="34" w:unhideWhenUsed="0" w:qFormat="1"/>
-    <w:lsdException w:name="Quote" w:semiHidden="0" w:uiPriority="29" w:unhideWhenUsed="0" w:qFormat="1"/>
-    <w:lsdException w:name="Intense Quote" w:semiHidden="0" w:uiPriority="30" w:unhideWhenUsed="0" w:qFormat="1"/>
-    <w:lsdException w:name="Medium List 2 Accent 1" w:semiHidden="0" w:uiPriority="66" w:unhideWhenUsed="0"/>
-    <w:lsdException w:name="Medium Grid 1 Accent 1" w:semiHidden="0" w:uiPriority="67" w:unhideWhenUsed="0"/>
-    <w:lsdException w:name="Medium Grid 2 Accent 1" w:semiHidden="0" w:uiPriority="68" w:unhideWhenUsed="0"/>
-    <w:lsdException w:name="Medium Grid 3 Accent 1" w:semiHidden="0" w:uiPriority="69" w:unhideWhenUsed="0"/>
-    <w:lsdException w:name="Dark List Accent 1" w:semiHidden="0" w:uiPriority="70" w:unhideWhenUsed="0"/>
-    <w:lsdException w:name="Colorful Shading Accent 1" w:semiHidden="0" w:uiPriority="71" w:unhideWhenUsed="0"/>
-    <w:lsdException w:name="Colorful List Accent 1" w:semiHidden="0" w:uiPriority="72" w:unhideWhenUsed="0"/>
-    <w:lsdException w:name="Colorful Grid Accent 1" w:semiHidden="0" w:uiPriority="73" w:unhideWhenUsed="0"/>
-    <w:lsdException w:name="Light Shading Accent 2" w:semiHidden="0" w:uiPriority="60" w:unhideWhenUsed="0"/>
-    <w:lsdException w:name="Light List Accent 2" w:semiHidden="0" w:uiPriority="61" w:unhideWhenUsed="0"/>
-    <w:lsdException w:name="Light Grid Accent 2" w:semiHidden="0" w:uiPriority="62" w:unhideWhenUsed="0"/>
-    <w:lsdException w:name="Medium Shading 1 Accent 2" w:semiHidden="0" w:uiPriority="63" w:unhideWhenUsed="0"/>
-    <w:lsdException w:name="Medium Shading 2 Accent 2" w:semiHidden="0" w:uiPriority="64" w:unhideWhenUsed="0"/>
-    <w:lsdException w:name="Medium List 1 Accent 2" w:semiHidden="0" w:uiPriority="65" w:unhideWhenUsed="0"/>
-    <w:lsdException w:name="Medium List 2 Accent 2" w:semiHidden="0" w:uiPriority="66" w:unhideWhenUsed="0"/>
-    <w:lsdException w:name="Medium Grid 1 Accent 2" w:semiHidden="0" w:uiPriority="67" w:unhideWhenUsed="0"/>
-    <w:lsdException w:name="Medium Grid 2 Accent 2" w:semiHidden="0" w:uiPriority="68" w:unhideWhenUsed="0"/>
-    <w:lsdException w:name="Medium Grid 3 Accent 2" w:semiHidden="0" w:uiPriority="69" w:unhideWhenUsed="0"/>
-    <w:lsdException w:name="Dark List Accent 2" w:semiHidden="0" w:uiPriority="70" w:unhideWhenUsed="0"/>
-    <w:lsdException w:name="Colorful Shading Accent 2" w:semiHidden="0" w:uiPriority="71" w:unhideWhenUsed="0"/>
-    <w:lsdException w:name="Colorful List Accent 2" w:semiHidden="0" w:uiPriority="72" w:unhideWhenUsed="0"/>
-    <w:lsdException w:name="Colorful Grid Accent 2" w:semiHidden="0" w:uiPriority="73" w:unhideWhenUsed="0"/>
-    <w:lsdException w:name="Light Shading Accent 3" w:semiHidden="0" w:uiPriority="60" w:unhideWhenUsed="0"/>
-    <w:lsdException w:name="Light List Accent 3" w:semiHidden="0" w:uiPriority="61" w:unhideWhenUsed="0"/>
-    <w:lsdException w:name="Light Grid Accent 3" w:semiHidden="0" w:uiPriority="62" w:unhideWhenUsed="0"/>
-    <w:lsdException w:name="Medium Shading 1 Accent 3" w:semiHidden="0" w:uiPriority="63" w:unhideWhenUsed="0"/>
-    <w:lsdException w:name="Medium Shading 2 Accent 3" w:semiHidden="0" w:uiPriority="64" w:unhideWhenUsed="0"/>
-    <w:lsdException w:name="Medium List 1 Accent 3" w:semiHidden="0" w:uiPriority="65" w:unhideWhenUsed="0"/>
-    <w:lsdException w:name="Medium List 2 Accent 3" w:semiHidden="0" w:uiPriority="66" w:unhideWhenUsed="0"/>
-    <w:lsdException w:name="Medium Grid 1 Accent 3" w:semiHidden="0" w:uiPriority="67" w:unhideWhenUsed="0"/>
-    <w:lsdException w:name="Medium Grid 2 Accent 3" w:semiHidden="0" w:uiPriority="68" w:unhideWhenUsed="0"/>
-    <w:lsdException w:name="Medium Grid 3 Accent 3" w:semiHidden="0" w:uiPriority="69" w:unhideWhenUsed="0"/>
-    <w:lsdException w:name="Dark List Accent 3" w:semiHidden="0" w:uiPriority="70" w:unhideWhenUsed="0"/>
-    <w:lsdException w:name="Colorful Shading Accent 3" w:semiHidden="0" w:uiPriority="71" w:unhideWhenUsed="0"/>
-    <w:lsdException w:name="Colorful List Accent 3" w:semiHidden="0" w:uiPriority="72" w:unhideWhenUsed="0"/>
-    <w:lsdException w:name="Colorful Grid Accent 3" w:semiHidden="0" w:uiPriority="73" w:unhideWhenUsed="0"/>
-    <w:lsdException w:name="Light Shading Accent 4" w:semiHidden="0" w:uiPriority="60" w:unhideWhenUsed="0"/>
-    <w:lsdException w:name="Light List Accent 4" w:semiHidden="0" w:uiPriority="61" w:unhideWhenUsed="0"/>
-    <w:lsdException w:name="Light Grid Accent 4" w:semiHidden="0" w:uiPriority="62" w:unhideWhenUsed="0"/>
-    <w:lsdException w:name="Medium Shading 1 Accent 4" w:semiHidden="0" w:uiPriority="63" w:unhideWhenUsed="0"/>
-    <w:lsdException w:name="Medium Shading 2 Accent 4" w:semiHidden="0" w:uiPriority="64" w:unhideWhenUsed="0"/>
-    <w:lsdException w:name="Medium List 1 Accent 4" w:semiHidden="0" w:uiPriority="65" w:unhideWhenUsed="0"/>
-    <w:lsdException w:name="Medium List 2 Accent 4" w:semiHidden="0" w:uiPriority="66" w:unhideWhenUsed="0"/>
-    <w:lsdException w:name="Medium Grid 1 Accent 4" w:semiHidden="0" w:uiPriority="67" w:unhideWhenUsed="0"/>
-    <w:lsdException w:name="Medium Grid 2 Accent 4" w:semiHidden="0" w:uiPriority="68" w:unhideWhenUsed="0"/>
-    <w:lsdException w:name="Medium Grid 3 Accent 4" w:semiHidden="0" w:uiPriority="69" w:unhideWhenUsed="0"/>
-    <w:lsdException w:name="Dark List Accent 4" w:semiHidden="0" w:uiPriority="70" w:unhideWhenUsed="0"/>
-    <w:lsdException w:name="Colorful Shading Accent 4" w:semiHidden="0" w:uiPriority="71" w:unhideWhenUsed="0"/>
-    <w:lsdException w:name="Colorful List Accent 4" w:semiHidden="0" w:uiPriority="72" w:unhideWhenUsed="0"/>
-    <w:lsdException w:name="Colorful Grid Accent 4" w:semiHidden="0" w:uiPriority="73" w:unhideWhenUsed="0"/>
-    <w:lsdException w:name="Light Shading Accent 5" w:semiHidden="0" w:uiPriority="60" w:unhideWhenUsed="0"/>
-    <w:lsdException w:name="Light List Accent 5" w:semiHidden="0" w:uiPriority="61" w:unhideWhenUsed="0"/>
-    <w:lsdException w:name="Light Grid Accent 5" w:semiHidden="0" w:uiPriority="62" w:unhideWhenUsed="0"/>
-    <w:lsdException w:name="Medium Shading 1 Accent 5" w:semiHidden="0" w:uiPriority="63" w:unhideWhenUsed="0"/>
-    <w:lsdException w:name="Medium Shading 2 Accent 5" w:semiHidden="0" w:uiPriority="64" w:unhideWhenUsed="0"/>
-    <w:lsdException w:name="Medium List 1 Accent 5" w:semiHidden="0" w:uiPriority="65" w:unhideWhenUsed="0"/>
-    <w:lsdException w:name="Medium List 2 Accent 5" w:semiHidden="0" w:uiPriority="66" w:unhideWhenUsed="0"/>
-    <w:lsdException w:name="Medium Grid 1 Accent 5" w:semiHidden="0" w:uiPriority="67" w:unhideWhenUsed="0"/>
-    <w:lsdException w:name="Medium Grid 2 Accent 5" w:semiHidden="0" w:uiPriority="68" w:unhideWhenUsed="0"/>
-    <w:lsdException w:name="Medium Grid 3 Accent 5" w:semiHidden="0" w:uiPriority="69" w:unhideWhenUsed="0"/>
-    <w:lsdException w:name="Dark List Accent 5" w:semiHidden="0" w:uiPriority="70" w:unhideWhenUsed="0"/>
-    <w:lsdException w:name="Colorful Shading Accent 5" w:semiHidden="0" w:uiPriority="71" w:unhideWhenUsed="0"/>
-    <w:lsdException w:name="Colorful List Accent 5" w:semiHidden="0" w:uiPriority="72" w:unhideWhenUsed="0"/>
-    <w:lsdException w:name="Colorful Grid Accent 5" w:semiHidden="0" w:uiPriority="73" w:unhideWhenUsed="0"/>
-    <w:lsdException w:name="Light Shading Accent 6" w:semiHidden="0" w:uiPriority="60" w:unhideWhenUsed="0"/>
-    <w:lsdException w:name="Light List Accent 6" w:semiHidden="0" w:uiPriority="61" w:unhideWhenUsed="0"/>
-    <w:lsdException w:name="Light Grid Accent 6" w:semiHidden="0" w:uiPriority="62" w:unhideWhenUsed="0"/>
-    <w:lsdException w:name="Medium Shading 1 Accent 6" w:semiHidden="0" w:uiPriority="63" w:unhideWhenUsed="0"/>
-    <w:lsdException w:name="Medium Shading 2 Accent 6" w:semiHidden="0" w:uiPriority="64" w:unhideWhenUsed="0"/>
-    <w:lsdException w:name="Medium List 1 Accent 6" w:semiHidden="0" w:uiPriority="65" w:unhideWhenUsed="0"/>
-    <w:lsdException w:name="Medium List 2 Accent 6" w:semiHidden="0" w:uiPriority="66" w:unhideWhenUsed="0"/>
-    <w:lsdException w:name="Medium Grid 1 Accent 6" w:semiHidden="0" w:uiPriority="67" w:unhideWhenUsed="0"/>
-    <w:lsdException w:name="Medium Grid 2 Accent 6" w:semiHidden="0" w:uiPriority="68" w:unhideWhenUsed="0"/>
-    <w:lsdException w:name="Medium Grid 3 Accent 6" w:semiHidden="0" w:uiPriority="69" w:unhideWhenUsed="0"/>
-    <w:lsdException w:name="Dark List Accent 6" w:semiHidden="0" w:uiPriority="70" w:unhideWhenUsed="0"/>
-    <w:lsdException w:name="Colorful Shading Accent 6" w:semiHidden="0" w:uiPriority="71" w:unhideWhenUsed="0"/>
-    <w:lsdException w:name="Colorful List Accent 6" w:semiHidden="0" w:uiPriority="72" w:unhideWhenUsed="0"/>
-    <w:lsdException w:name="Colorful Grid Accent 6" w:semiHidden="0" w:uiPriority="73" w:unhideWhenUsed="0"/>
-    <w:lsdException w:name="Subtle Emphasis" w:semiHidden="0" w:uiPriority="19" w:unhideWhenUsed="0" w:qFormat="1"/>
-    <w:lsdException w:name="Intense Emphasis" w:semiHidden="0" w:uiPriority="21" w:unhideWhenUsed="0" w:qFormat="1"/>
-    <w:lsdException w:name="Subtle Reference" w:semiHidden="0" w:uiPriority="31" w:unhideWhenUsed="0" w:qFormat="1"/>
-    <w:lsdException w:name="Intense Reference" w:semiHidden="0" w:uiPriority="32" w:unhideWhenUsed="0" w:qFormat="1"/>
-    <w:lsdException w:name="Book Title" w:semiHidden="0" w:uiPriority="33" w:unhideWhenUsed="0" w:qFormat="1"/>
-    <w:lsdException w:name="Bibliography" w:uiPriority="37"/>
-    <w:lsdException w:name="TOC Heading" w:uiPriority="39" w:qFormat="1"/>
-  </w:latentStyles>
-  <w:style w:type="paragraph" w:default="1" w:styleId="Normal">
-    <w:name w:val="Normal"/>
-    <w:qFormat/>
-    <w:rsid w:val="00A56B48"/>
-    <w:pPr>
-      <w:spacing w:after="0" w:line="240" w:lineRule="auto"/>
-    </w:pPr>
-    <w:rPr>
-      <w:sz w:val="24"/>
-      <w:szCs w:val="24"/>
-    </w:rPr>
-  </w:style>
-  <w:style w:type="paragraph" w:styleId="Heading1">
-    <w:name w:val="heading 1"/>
-    <w:basedOn w:val="heading"/>
-    <w:next w:val="textbody"/>
-    <w:link w:val="Heading1Char"/>
-    <w:uiPriority w:val="99"/>
-    <w:qFormat/>
-    <w:rsid w:val="00A56B48"/>
-    <w:pPr>
-      <w:pageBreakBefore/>
-      <w:numPr>
-        <w:numId w:val="3"/>
-      </w:numPr>
-      <w:spacing w:before="240" w:after="60"/>
-      <w:outlineLvl w:val="0"/>
-    </w:pPr>
-    <w:rPr>
-      <w:kern w:val="32"/>
-      <w:sz w:val="32"/>
-      <w:szCs w:val="32"/>
-    </w:rPr>
-  </w:style>
-  <w:style w:type="paragraph" w:styleId="Heading2">
-    <w:name w:val="heading 2"/>
-    <w:basedOn w:val="heading"/>
-    <w:next w:val="textbody"/>
-    <w:link w:val="Heading2Char"/>
-    <w:uiPriority w:val="99"/>
-    <w:qFormat/>
-    <w:rsid w:val="00A56B48"/>
-    <w:pPr>
-      <w:numPr>
-        <w:ilvl w:val="1"/>
-        <w:numId w:val="3"/>
-      </w:numPr>
-      <w:spacing w:before="240" w:after="60"/>
-      <w:outlineLvl w:val="1"/>
-    </w:pPr>
-    <w:rPr>
-      <w:sz w:val="28"/>
-      <w:szCs w:val="28"/>
-    </w:rPr>
-  </w:style>
-  <w:style w:type="paragraph" w:styleId="Heading3">
-    <w:name w:val="heading 3"/>
-    <w:basedOn w:val="heading"/>
-    <w:next w:val="textbody"/>
-    <w:link w:val="Heading3Char"/>
-    <w:uiPriority w:val="99"/>
-    <w:qFormat/>
-    <w:rsid w:val="00A56B48"/>
-    <w:pPr>
-      <w:numPr>
-        <w:ilvl w:val="2"/>
-        <w:numId w:val="3"/>
-      </w:numPr>
-      <w:tabs>
-        <w:tab w:val="left" w:pos="864"/>
-      </w:tabs>
-      <w:spacing w:before="240" w:after="60"/>
-      <w:ind w:left="864" w:hanging="864"/>
-      <w:outlineLvl w:val="2"/>
-    </w:pPr>
-  </w:style>
-  <w:style w:type="paragraph" w:styleId="Heading4">
-    <w:name w:val="heading 4"/>
-    <w:basedOn w:val="heading"/>
-    <w:next w:val="textbody"/>
-    <w:link w:val="Heading4Char"/>
-    <w:uiPriority w:val="99"/>
-    <w:qFormat/>
-    <w:rsid w:val="00A56B48"/>
-    <w:pPr>
-      <w:numPr>
-        <w:ilvl w:val="3"/>
-        <w:numId w:val="3"/>
-      </w:numPr>
-      <w:tabs>
-        <w:tab w:val="left" w:pos="1008"/>
-      </w:tabs>
-      <w:ind w:left="1008" w:hanging="1008"/>
-      <w:outlineLvl w:val="3"/>
-    </w:pPr>
-    <w:rPr>
-      <w:sz w:val="22"/>
-      <w:szCs w:val="22"/>
-    </w:rPr>
-  </w:style>
-  <w:style w:type="paragraph" w:styleId="Heading5">
-    <w:name w:val="heading 5"/>
-    <w:basedOn w:val="Normal"/>
-    <w:next w:val="Normal"/>
-    <w:link w:val="Heading5Char"/>
-    <w:uiPriority w:val="99"/>
-    <w:qFormat/>
-    <w:rsid w:val="00A56B48"/>
-    <w:pPr>
-      <w:numPr>
-        <w:ilvl w:val="4"/>
-        <w:numId w:val="3"/>
-      </w:numPr>
-      <w:spacing w:before="240" w:after="60"/>
-      <w:outlineLvl w:val="4"/>
-    </w:pPr>
-    <w:rPr>
-      <w:b/>
-      <w:bCs/>
-      <w:i/>
-      <w:iCs/>
-      <w:sz w:val="26"/>
-      <w:szCs w:val="26"/>
-    </w:rPr>
-  </w:style>
-  <w:style w:type="paragraph" w:styleId="Heading6">
-    <w:name w:val="heading 6"/>
-    <w:basedOn w:val="Normal"/>
-    <w:next w:val="Normal"/>
-    <w:link w:val="Heading6Char"/>
-    <w:uiPriority w:val="99"/>
-    <w:qFormat/>
-    <w:rsid w:val="00A56B48"/>
-    <w:pPr>
-      <w:numPr>
-        <w:ilvl w:val="5"/>
-        <w:numId w:val="3"/>
-      </w:numPr>
-      <w:spacing w:before="240" w:after="60"/>
-      <w:outlineLvl w:val="5"/>
-    </w:pPr>
-    <w:rPr>
-      <w:b/>
-      <w:bCs/>
-      <w:sz w:val="22"/>
-      <w:szCs w:val="22"/>
-    </w:rPr>
-  </w:style>
-  <w:style w:type="paragraph" w:styleId="Heading7">
-    <w:name w:val="heading 7"/>
-    <w:basedOn w:val="Normal"/>
-    <w:next w:val="Normal"/>
-    <w:link w:val="Heading7Char"/>
-    <w:uiPriority w:val="99"/>
-    <w:qFormat/>
-    <w:rsid w:val="00A56B48"/>
-    <w:pPr>
-      <w:numPr>
-        <w:ilvl w:val="6"/>
-        <w:numId w:val="3"/>
-      </w:numPr>
-      <w:spacing w:before="240" w:after="60"/>
-      <w:outlineLvl w:val="6"/>
-    </w:pPr>
-  </w:style>
-  <w:style w:type="paragraph" w:styleId="Heading8">
-    <w:name w:val="heading 8"/>
-    <w:basedOn w:val="Normal"/>
-    <w:next w:val="Normal"/>
-    <w:link w:val="Heading8Char"/>
-    <w:uiPriority w:val="99"/>
-    <w:qFormat/>
-    <w:rsid w:val="00A56B48"/>
-    <w:pPr>
-      <w:numPr>
-        <w:ilvl w:val="7"/>
-        <w:numId w:val="3"/>
-      </w:numPr>
-      <w:spacing w:before="240" w:after="60"/>
-      <w:outlineLvl w:val="7"/>
-    </w:pPr>
-    <w:rPr>
-      <w:i/>
-      <w:iCs/>
-    </w:rPr>
-  </w:style>
-  <w:style w:type="paragraph" w:styleId="Heading9">
-    <w:name w:val="heading 9"/>
-    <w:basedOn w:val="Normal"/>
-    <w:next w:val="Normal"/>
-    <w:link w:val="Heading9Char"/>
-    <w:uiPriority w:val="99"/>
-    <w:qFormat/>
-    <w:rsid w:val="00A56B48"/>
-    <w:pPr>
-      <w:numPr>
-        <w:ilvl w:val="8"/>
-        <w:numId w:val="3"/>
-      </w:numPr>
-      <w:spacing w:before="240" w:after="60"/>
-      <w:outlineLvl w:val="8"/>
-    </w:pPr>
-    <w:rPr>
-      <w:rFonts w:ascii="Arial" w:hAnsi="Arial" w:cs="Arial"/>
-      <w:sz w:val="22"/>
-      <w:szCs w:val="22"/>
-    </w:rPr>
-  </w:style>
-  <w:style w:type="character" w:default="1" w:styleId="DefaultParagraphFont">
-    <w:name w:val="Default Paragraph Font"/>
-    <w:uiPriority w:val="1"/>
-    <w:semiHidden/>
-    <w:unhideWhenUsed/>
-  </w:style>
-  <w:style w:type="table" w:default="1" w:styleId="TableNormal">
-    <w:name w:val="Normal Table"/>
-    <w:uiPriority w:val="99"/>
-    <w:semiHidden/>
-    <w:unhideWhenUsed/>
-    <w:tblPr>
-      <w:tblInd w:w="0" w:type="dxa"/>
-      <w:tblCellMar>
-        <w:top w:w="0" w:type="dxa"/>
-        <w:left w:w="108" w:type="dxa"/>
-        <w:bottom w:w="0" w:type="dxa"/>
-        <w:right w:w="108" w:type="dxa"/>
-      </w:tblCellMar>
-    </w:tblPr>
-  </w:style>
-  <w:style w:type="numbering" w:default="1" w:styleId="NoList">
-    <w:name w:val="No List"/>
-    <w:uiPriority w:val="99"/>
-    <w:semiHidden/>
-    <w:unhideWhenUsed/>
-  </w:style>
-  <w:style w:type="character" w:customStyle="1" w:styleId="Heading1Char">
-    <w:name w:val="Heading 1 Char"/>
-    <w:basedOn w:val="DefaultParagraphFont"/>
-    <w:link w:val="Heading1"/>
-    <w:uiPriority w:val="9"/>
-    <w:rsid w:val="00A56B48"/>
-    <w:rPr>
-      <w:rFonts w:asciiTheme="majorHAnsi" w:eastAsiaTheme="majorEastAsia" w:hAnsiTheme="majorHAnsi" w:cstheme="majorBidi"/>
-      <w:b/>
-      <w:bCs/>
-      <w:kern w:val="32"/>
-      <w:sz w:val="32"/>
-      <w:szCs w:val="32"/>
-    </w:rPr>
-  </w:style>
-  <w:style w:type="character" w:customStyle="1" w:styleId="Heading2Char">
-    <w:name w:val="Heading 2 Char"/>
-    <w:basedOn w:val="DefaultParagraphFont"/>
-    <w:link w:val="Heading2"/>
-    <w:uiPriority w:val="9"/>
-    <w:semiHidden/>
-    <w:rsid w:val="00A56B48"/>
-    <w:rPr>
-      <w:rFonts w:asciiTheme="majorHAnsi" w:eastAsiaTheme="majorEastAsia" w:hAnsiTheme="majorHAnsi" w:cstheme="majorBidi"/>
-      <w:b/>
-      <w:bCs/>
-      <w:i/>
-      <w:iCs/>
-      <w:sz w:val="28"/>
-      <w:szCs w:val="28"/>
-    </w:rPr>
-  </w:style>
-  <w:style w:type="character" w:customStyle="1" w:styleId="Heading3Char">
-    <w:name w:val="Heading 3 Char"/>
-    <w:basedOn w:val="DefaultParagraphFont"/>
-    <w:link w:val="Heading3"/>
-    <w:uiPriority w:val="9"/>
-    <w:semiHidden/>
-    <w:rsid w:val="00A56B48"/>
-    <w:rPr>
-      <w:rFonts w:asciiTheme="majorHAnsi" w:eastAsiaTheme="majorEastAsia" w:hAnsiTheme="majorHAnsi" w:cstheme="majorBidi"/>
-      <w:b/>
-      <w:bCs/>
-      <w:sz w:val="26"/>
-      <w:szCs w:val="26"/>
-    </w:rPr>
-  </w:style>
-  <w:style w:type="character" w:customStyle="1" w:styleId="Heading4Char">
-    <w:name w:val="Heading 4 Char"/>
-    <w:basedOn w:val="DefaultParagraphFont"/>
-    <w:link w:val="Heading4"/>
-    <w:uiPriority w:val="9"/>
-    <w:semiHidden/>
-    <w:rsid w:val="00A56B48"/>
-    <w:rPr>
-      <w:rFonts w:asciiTheme="minorHAnsi" w:eastAsiaTheme="minorEastAsia" w:hAnsiTheme="minorHAnsi" w:cstheme="minorBidi"/>
-      <w:b/>
-      <w:bCs/>
-      <w:sz w:val="28"/>
-      <w:szCs w:val="28"/>
-    </w:rPr>
-  </w:style>
-  <w:style w:type="character" w:customStyle="1" w:styleId="Heading5Char">
-    <w:name w:val="Heading 5 Char"/>
-    <w:basedOn w:val="DefaultParagraphFont"/>
-    <w:link w:val="Heading5"/>
-    <w:uiPriority w:val="9"/>
-    <w:semiHidden/>
-    <w:rsid w:val="00A56B48"/>
-    <w:rPr>
-      <w:rFonts w:asciiTheme="minorHAnsi" w:eastAsiaTheme="minorEastAsia" w:hAnsiTheme="minorHAnsi" w:cstheme="minorBidi"/>
-      <w:b/>
-      <w:bCs/>
-      <w:i/>
-      <w:iCs/>
-      <w:sz w:val="26"/>
-      <w:szCs w:val="26"/>
-    </w:rPr>
-  </w:style>
-  <w:style w:type="character" w:customStyle="1" w:styleId="Heading6Char">
-    <w:name w:val="Heading 6 Char"/>
-    <w:basedOn w:val="DefaultParagraphFont"/>
-    <w:link w:val="Heading6"/>
-    <w:uiPriority w:val="9"/>
-    <w:semiHidden/>
-    <w:rsid w:val="00A56B48"/>
-    <w:rPr>
-      <w:rFonts w:asciiTheme="minorHAnsi" w:eastAsiaTheme="minorEastAsia" w:hAnsiTheme="minorHAnsi" w:cstheme="minorBidi"/>
-      <w:b/>
-      <w:bCs/>
-    </w:rPr>
-  </w:style>
-  <w:style w:type="character" w:customStyle="1" w:styleId="Heading7Char">
-    <w:name w:val="Heading 7 Char"/>
-    <w:basedOn w:val="DefaultParagraphFont"/>
-    <w:link w:val="Heading7"/>
-    <w:uiPriority w:val="9"/>
-    <w:semiHidden/>
-    <w:rsid w:val="00A56B48"/>
-    <w:rPr>
-      <w:rFonts w:asciiTheme="minorHAnsi" w:eastAsiaTheme="minorEastAsia" w:hAnsiTheme="minorHAnsi" w:cstheme="minorBidi"/>
-      <w:sz w:val="24"/>
-      <w:szCs w:val="24"/>
-    </w:rPr>
-  </w:style>
-  <w:style w:type="character" w:customStyle="1" w:styleId="Heading8Char">
-    <w:name w:val="Heading 8 Char"/>
-    <w:basedOn w:val="DefaultParagraphFont"/>
-    <w:link w:val="Heading8"/>
-    <w:uiPriority w:val="9"/>
-    <w:semiHidden/>
-    <w:rsid w:val="00A56B48"/>
-    <w:rPr>
-      <w:rFonts w:asciiTheme="minorHAnsi" w:eastAsiaTheme="minorEastAsia" w:hAnsiTheme="minorHAnsi" w:cstheme="minorBidi"/>
-      <w:i/>
-      <w:iCs/>
-      <w:sz w:val="24"/>
-      <w:szCs w:val="24"/>
-    </w:rPr>
-  </w:style>
-  <w:style w:type="character" w:customStyle="1" w:styleId="Heading9Char">
-    <w:name w:val="Heading 9 Char"/>
-    <w:basedOn w:val="DefaultParagraphFont"/>
-    <w:link w:val="Heading9"/>
-    <w:uiPriority w:val="9"/>
-    <w:semiHidden/>
-    <w:rsid w:val="00A56B48"/>
-    <w:rPr>
-      <w:rFonts w:asciiTheme="majorHAnsi" w:eastAsiaTheme="majorEastAsia" w:hAnsiTheme="majorHAnsi" w:cstheme="majorBidi"/>
-    </w:rPr>
-  </w:style>
-  <w:style w:type="paragraph" w:customStyle="1" w:styleId="heading">
-    <w:name w:val="heading"/>
-    <w:basedOn w:val="textbody"/>
-    <w:uiPriority w:val="99"/>
-    <w:rsid w:val="00A56B48"/>
-    <w:pPr>
-      <w:keepNext/>
-      <w:ind w:left="0" w:right="0"/>
-    </w:pPr>
-    <w:rPr>
-      <w:rFonts w:ascii="Verdana" w:hAnsi="Verdana" w:cs="Verdana"/>
-    </w:rPr>
-  </w:style>
-  <w:style w:type="paragraph" w:customStyle="1" w:styleId="textbody">
-    <w:name w:val="text: body"/>
-    <w:basedOn w:val="Normal"/>
-    <w:uiPriority w:val="99"/>
-    <w:rsid w:val="00A56B48"/>
-    <w:pPr>
-      <w:spacing w:after="120"/>
-      <w:ind w:left="1152" w:right="1008"/>
-    </w:pPr>
-  </w:style>
-  <w:style w:type="paragraph" w:customStyle="1" w:styleId="text">
-    <w:name w:val="text"/>
-    <w:basedOn w:val="Normal"/>
-    <w:uiPriority w:val="99"/>
-    <w:rsid w:val="00A56B48"/>
-    <w:pPr>
-      <w:spacing w:before="120" w:after="120"/>
-    </w:pPr>
-    <w:rPr>
-      <w:rFonts w:ascii="Arial" w:hAnsi="Arial" w:cs="Arial"/>
-      <w:sz w:val="20"/>
-      <w:szCs w:val="20"/>
-    </w:rPr>
-  </w:style>
-  <w:style w:type="paragraph" w:styleId="FootnoteText">
-    <w:name w:val="footnote text"/>
-    <w:basedOn w:val="Normal"/>
-    <w:link w:val="FootnoteTextChar"/>
-    <w:uiPriority w:val="99"/>
-    <w:semiHidden/>
-    <w:rsid w:val="00A56B48"/>
-    <w:rPr>
-      <w:sz w:val="20"/>
-      <w:szCs w:val="20"/>
-    </w:rPr>
-  </w:style>
-  <w:style w:type="character" w:customStyle="1" w:styleId="FootnoteTextChar">
-    <w:name w:val="Footnote Text Char"/>
-    <w:basedOn w:val="DefaultParagraphFont"/>
-    <w:link w:val="FootnoteText"/>
-    <w:uiPriority w:val="99"/>
-    <w:semiHidden/>
-    <w:rsid w:val="00A56B48"/>
-    <w:rPr>
-      <w:sz w:val="20"/>
-      <w:szCs w:val="20"/>
-    </w:rPr>
-  </w:style>
-  <w:style w:type="character" w:styleId="FootnoteReference">
-    <w:name w:val="footnote reference"/>
-    <w:basedOn w:val="DefaultParagraphFont"/>
-    <w:uiPriority w:val="99"/>
-    <w:semiHidden/>
-    <w:rsid w:val="00A56B48"/>
-    <w:rPr>
-      <w:rFonts w:cs="Times New Roman"/>
-      <w:vertAlign w:val="superscript"/>
-    </w:rPr>
-  </w:style>
-  <w:style w:type="paragraph" w:styleId="Header">
-    <w:name w:val="header"/>
-    <w:basedOn w:val="Normal"/>
-    <w:link w:val="HeaderChar"/>
-    <w:uiPriority w:val="99"/>
-    <w:rsid w:val="00A56B48"/>
-    <w:pPr>
-      <w:pBdr>
-        <w:top w:val="single" w:sz="8" w:space="3" w:color="auto"/>
-        <w:bottom w:val="single" w:sz="8" w:space="3" w:color="auto"/>
-      </w:pBdr>
-      <w:tabs>
-        <w:tab w:val="center" w:pos="4320"/>
-        <w:tab w:val="right" w:pos="8640"/>
-      </w:tabs>
-    </w:pPr>
-    <w:rPr>
-      <w:rFonts w:ascii="Verdana" w:hAnsi="Verdana" w:cs="Verdana"/>
-      <w:sz w:val="20"/>
-      <w:szCs w:val="20"/>
-    </w:rPr>
-  </w:style>
-  <w:style w:type="character" w:customStyle="1" w:styleId="HeaderChar">
-    <w:name w:val="Header Char"/>
-    <w:basedOn w:val="DefaultParagraphFont"/>
-    <w:link w:val="Header"/>
-    <w:uiPriority w:val="99"/>
-    <w:semiHidden/>
-    <w:rsid w:val="00A56B48"/>
-    <w:rPr>
-      <w:sz w:val="24"/>
-      <w:szCs w:val="24"/>
-    </w:rPr>
-  </w:style>
-  <w:style w:type="paragraph" w:styleId="Footer">
-    <w:name w:val="footer"/>
-    <w:basedOn w:val="Normal"/>
-    <w:link w:val="FooterChar"/>
-    <w:uiPriority w:val="99"/>
-    <w:rsid w:val="00A56B48"/>
-    <w:pPr>
-      <w:tabs>
-        <w:tab w:val="center" w:pos="4680"/>
-        <w:tab w:val="right" w:pos="9360"/>
-      </w:tabs>
-    </w:pPr>
-    <w:rPr>
-      <w:rFonts w:ascii="Verdana" w:hAnsi="Verdana" w:cs="Verdana"/>
-      <w:sz w:val="18"/>
-      <w:szCs w:val="18"/>
-    </w:rPr>
-  </w:style>
-  <w:style w:type="character" w:customStyle="1" w:styleId="FooterChar">
-    <w:name w:val="Footer Char"/>
-    <w:basedOn w:val="DefaultParagraphFont"/>
-    <w:link w:val="Footer"/>
-    <w:uiPriority w:val="99"/>
-    <w:semiHidden/>
-    <w:rsid w:val="00A56B48"/>
-    <w:rPr>
-      <w:sz w:val="24"/>
-      <w:szCs w:val="24"/>
-    </w:rPr>
-  </w:style>
-  <w:style w:type="paragraph" w:customStyle="1" w:styleId="figurecaption">
-    <w:name w:val="figure caption"/>
-    <w:basedOn w:val="text"/>
-    <w:next w:val="text"/>
-    <w:uiPriority w:val="99"/>
-    <w:rsid w:val="00A56B48"/>
-    <w:pPr>
-      <w:spacing w:before="0" w:after="0"/>
-      <w:jc w:val="center"/>
-    </w:pPr>
-    <w:rPr>
-      <w:rFonts w:ascii="Verdana" w:hAnsi="Verdana" w:cs="Verdana"/>
-      <w:i/>
-      <w:iCs/>
-      <w:sz w:val="18"/>
-      <w:szCs w:val="18"/>
-    </w:rPr>
-  </w:style>
-  <w:style w:type="paragraph" w:styleId="BalloonText">
-    <w:name w:val="Balloon Text"/>
-    <w:basedOn w:val="Normal"/>
-    <w:link w:val="BalloonTextChar"/>
-    <w:uiPriority w:val="99"/>
-    <w:semiHidden/>
-    <w:rsid w:val="00A56B48"/>
-    <w:rPr>
-      <w:rFonts w:ascii="Tahoma" w:hAnsi="Tahoma" w:cs="Tahoma"/>
-      <w:sz w:val="16"/>
-      <w:szCs w:val="16"/>
-    </w:rPr>
-  </w:style>
-  <w:style w:type="character" w:customStyle="1" w:styleId="BalloonTextChar">
-    <w:name w:val="Balloon Text Char"/>
-    <w:basedOn w:val="DefaultParagraphFont"/>
-    <w:link w:val="BalloonText"/>
-    <w:uiPriority w:val="99"/>
-    <w:semiHidden/>
-    <w:rsid w:val="00A56B48"/>
-    <w:rPr>
-      <w:rFonts w:ascii="Tahoma" w:hAnsi="Tahoma" w:cs="Tahoma"/>
-      <w:sz w:val="16"/>
-      <w:szCs w:val="16"/>
-    </w:rPr>
-  </w:style>
-  <w:style w:type="paragraph" w:customStyle="1" w:styleId="tabletext">
-    <w:name w:val="table text"/>
-    <w:basedOn w:val="text"/>
-    <w:uiPriority w:val="99"/>
-    <w:rsid w:val="00A56B48"/>
-    <w:pPr>
-      <w:spacing w:before="40" w:after="40"/>
-    </w:pPr>
-  </w:style>
-  <w:style w:type="paragraph" w:styleId="Caption">
-    <w:name w:val="caption"/>
-    <w:basedOn w:val="Normal"/>
-    <w:next w:val="Normal"/>
-    <w:uiPriority w:val="99"/>
-    <w:qFormat/>
-    <w:rsid w:val="00A56B48"/>
-    <w:pPr>
-      <w:spacing w:before="120" w:after="120"/>
-    </w:pPr>
-    <w:rPr>
-      <w:b/>
-      <w:bCs/>
-      <w:sz w:val="20"/>
-      <w:szCs w:val="20"/>
-    </w:rPr>
-  </w:style>
-  <w:style w:type="paragraph" w:customStyle="1" w:styleId="tabletitle">
-    <w:name w:val="table title"/>
-    <w:basedOn w:val="tabletext"/>
-    <w:next w:val="tabletext"/>
-    <w:uiPriority w:val="99"/>
-    <w:rsid w:val="00A56B48"/>
-    <w:pPr>
-      <w:framePr w:hSpace="180" w:wrap="auto" w:vAnchor="page" w:hAnchor="margin" w:xAlign="center" w:y="1621"/>
-      <w:pBdr>
-        <w:bottom w:val="single" w:sz="8" w:space="1" w:color="auto"/>
-      </w:pBdr>
-    </w:pPr>
-  </w:style>
-  <w:style w:type="paragraph" w:customStyle="1" w:styleId="Appendix1">
-    <w:name w:val="Appendix 1"/>
-    <w:basedOn w:val="Heading1"/>
-    <w:next w:val="textbody"/>
-    <w:uiPriority w:val="99"/>
-    <w:rsid w:val="00A56B48"/>
-    <w:pPr>
-      <w:numPr>
-        <w:numId w:val="1"/>
-      </w:numPr>
-    </w:pPr>
-  </w:style>
-  <w:style w:type="paragraph" w:customStyle="1" w:styleId="tablecaption">
-    <w:name w:val="table caption"/>
-    <w:basedOn w:val="figurecaption"/>
-    <w:uiPriority w:val="99"/>
-    <w:rsid w:val="00A56B48"/>
-    <w:pPr>
-      <w:keepNext/>
-      <w:spacing w:before="480"/>
-    </w:pPr>
-  </w:style>
-  <w:style w:type="paragraph" w:customStyle="1" w:styleId="Equation">
-    <w:name w:val="Equation"/>
-    <w:basedOn w:val="textbody"/>
-    <w:uiPriority w:val="99"/>
-    <w:rsid w:val="00A56B48"/>
-    <w:pPr>
-      <w:ind w:left="3420" w:hanging="1800"/>
-    </w:pPr>
-  </w:style>
-  <w:style w:type="paragraph" w:styleId="TOC1">
-    <w:name w:val="toc 1"/>
-    <w:basedOn w:val="Normal"/>
-    <w:next w:val="Normal"/>
-    <w:autoRedefine/>
-    <w:uiPriority w:val="39"/>
-    <w:rsid w:val="00A56B48"/>
-    <w:pPr>
-      <w:spacing w:before="120" w:after="120"/>
-    </w:pPr>
-    <w:rPr>
-      <w:b/>
-      <w:bCs/>
-      <w:caps/>
-      <w:sz w:val="20"/>
-      <w:szCs w:val="20"/>
-    </w:rPr>
-  </w:style>
-  <w:style w:type="paragraph" w:styleId="TOC2">
-    <w:name w:val="toc 2"/>
-    <w:basedOn w:val="Normal"/>
-    <w:next w:val="Normal"/>
-    <w:autoRedefine/>
-    <w:uiPriority w:val="39"/>
-    <w:rsid w:val="00A56B48"/>
-    <w:pPr>
-      <w:ind w:left="240"/>
-    </w:pPr>
-    <w:rPr>
-      <w:sz w:val="20"/>
-      <w:szCs w:val="20"/>
-    </w:rPr>
-  </w:style>
-  <w:style w:type="character" w:styleId="Hyperlink">
-    <w:name w:val="Hyperlink"/>
-    <w:basedOn w:val="DefaultParagraphFont"/>
-    <w:uiPriority w:val="99"/>
-    <w:rsid w:val="00A56B48"/>
-    <w:rPr>
-      <w:rFonts w:cs="Times New Roman"/>
-      <w:color w:val="0000FF"/>
-      <w:u w:val="single"/>
-    </w:rPr>
-  </w:style>
-  <w:style w:type="paragraph" w:styleId="TOC3">
-    <w:name w:val="toc 3"/>
-    <w:basedOn w:val="Normal"/>
-    <w:next w:val="Normal"/>
-    <w:autoRedefine/>
-    <w:uiPriority w:val="39"/>
-    <w:rsid w:val="00A56B48"/>
-    <w:pPr>
-      <w:ind w:left="480"/>
-    </w:pPr>
-    <w:rPr>
-      <w:i/>
-      <w:iCs/>
-      <w:sz w:val="20"/>
-      <w:szCs w:val="20"/>
-    </w:rPr>
-  </w:style>
-  <w:style w:type="paragraph" w:styleId="TOC4">
-    <w:name w:val="toc 4"/>
-    <w:basedOn w:val="Normal"/>
-    <w:next w:val="Normal"/>
-    <w:autoRedefine/>
-    <w:uiPriority w:val="99"/>
-    <w:semiHidden/>
-    <w:rsid w:val="00A56B48"/>
-    <w:pPr>
-      <w:ind w:left="720"/>
-    </w:pPr>
-    <w:rPr>
-      <w:sz w:val="18"/>
-      <w:szCs w:val="18"/>
-    </w:rPr>
-  </w:style>
-  <w:style w:type="paragraph" w:styleId="TOC5">
-    <w:name w:val="toc 5"/>
-    <w:basedOn w:val="Normal"/>
-    <w:next w:val="Normal"/>
-    <w:autoRedefine/>
-    <w:uiPriority w:val="99"/>
-    <w:semiHidden/>
-    <w:rsid w:val="00A56B48"/>
-    <w:pPr>
-      <w:ind w:left="960"/>
-    </w:pPr>
-    <w:rPr>
-      <w:sz w:val="18"/>
-      <w:szCs w:val="18"/>
-    </w:rPr>
-  </w:style>
-  <w:style w:type="paragraph" w:styleId="TOC6">
-    <w:name w:val="toc 6"/>
-    <w:basedOn w:val="Normal"/>
-    <w:next w:val="Normal"/>
-    <w:autoRedefine/>
-    <w:uiPriority w:val="99"/>
-    <w:semiHidden/>
-    <w:rsid w:val="00A56B48"/>
-    <w:pPr>
-      <w:ind w:left="1200"/>
-    </w:pPr>
-    <w:rPr>
-      <w:sz w:val="18"/>
-      <w:szCs w:val="18"/>
-    </w:rPr>
-  </w:style>
-  <w:style w:type="paragraph" w:styleId="TOC7">
-    <w:name w:val="toc 7"/>
-    <w:basedOn w:val="Normal"/>
-    <w:next w:val="Normal"/>
-    <w:autoRedefine/>
-    <w:uiPriority w:val="99"/>
-    <w:semiHidden/>
-    <w:rsid w:val="00A56B48"/>
-    <w:pPr>
-      <w:ind w:left="1440"/>
-    </w:pPr>
-    <w:rPr>
-      <w:sz w:val="18"/>
-      <w:szCs w:val="18"/>
-    </w:rPr>
-  </w:style>
-  <w:style w:type="paragraph" w:styleId="TOC8">
-    <w:name w:val="toc 8"/>
-    <w:basedOn w:val="Normal"/>
-    <w:next w:val="Normal"/>
-    <w:autoRedefine/>
-    <w:uiPriority w:val="99"/>
-    <w:semiHidden/>
-    <w:rsid w:val="00A56B48"/>
-    <w:pPr>
-      <w:ind w:left="1680"/>
-    </w:pPr>
-    <w:rPr>
-      <w:sz w:val="18"/>
-      <w:szCs w:val="18"/>
-    </w:rPr>
-  </w:style>
-  <w:style w:type="paragraph" w:styleId="TOC9">
-    <w:name w:val="toc 9"/>
-    <w:basedOn w:val="Normal"/>
-    <w:next w:val="Normal"/>
-    <w:autoRedefine/>
-    <w:uiPriority w:val="99"/>
-    <w:semiHidden/>
-    <w:rsid w:val="00A56B48"/>
-    <w:pPr>
-      <w:ind w:left="1920"/>
-    </w:pPr>
-    <w:rPr>
-      <w:sz w:val="18"/>
-      <w:szCs w:val="18"/>
-    </w:rPr>
-  </w:style>
-  <w:style w:type="paragraph" w:customStyle="1" w:styleId="NormalText">
-    <w:name w:val="Normal Text"/>
-    <w:uiPriority w:val="99"/>
-    <w:rsid w:val="00A56B48"/>
-    <w:pPr>
-      <w:autoSpaceDE w:val="0"/>
-      <w:autoSpaceDN w:val="0"/>
-      <w:adjustRightInd w:val="0"/>
-      <w:spacing w:after="0" w:line="240" w:lineRule="auto"/>
-    </w:pPr>
-    <w:rPr>
-      <w:rFonts w:ascii="MS Sans Serif" w:hAnsi="MS Sans Serif" w:cs="MS Sans Serif"/>
-      <w:sz w:val="16"/>
-      <w:szCs w:val="16"/>
-    </w:rPr>
-  </w:style>
-  <w:style w:type="character" w:styleId="FollowedHyperlink">
-    <w:name w:val="FollowedHyperlink"/>
-    <w:basedOn w:val="DefaultParagraphFont"/>
-    <w:uiPriority w:val="99"/>
-    <w:rsid w:val="00A56B48"/>
-    <w:rPr>
-      <w:rFonts w:cs="Times New Roman"/>
-      <w:color w:val="800080"/>
-      <w:u w:val="single"/>
-    </w:rPr>
-  </w:style>
-  <w:style w:type="paragraph" w:customStyle="1" w:styleId="textinputfile">
-    <w:name w:val="text input file"/>
-    <w:basedOn w:val="commandprompt"/>
-    <w:uiPriority w:val="99"/>
-    <w:rsid w:val="00A56B48"/>
-    <w:pPr>
-      <w:spacing w:after="0"/>
-    </w:pPr>
-  </w:style>
-  <w:style w:type="paragraph" w:customStyle="1" w:styleId="commandprompt">
-    <w:name w:val="command prompt"/>
-    <w:basedOn w:val="textbody"/>
-    <w:uiPriority w:val="99"/>
-    <w:rsid w:val="00A56B48"/>
-    <w:pPr>
-      <w:ind w:left="1498"/>
-    </w:pPr>
-    <w:rPr>
-      <w:rFonts w:ascii="Courier New" w:hAnsi="Courier New" w:cs="Courier New"/>
-      <w:sz w:val="20"/>
-      <w:szCs w:val="20"/>
-    </w:rPr>
-  </w:style>
-  <w:style w:type="paragraph" w:customStyle="1" w:styleId="Heading3moreindent">
-    <w:name w:val="Heading 3 (more indent)"/>
-    <w:basedOn w:val="Heading3"/>
-    <w:next w:val="textbody"/>
-    <w:uiPriority w:val="99"/>
-    <w:rsid w:val="00A56B48"/>
-    <w:pPr>
-      <w:tabs>
-        <w:tab w:val="clear" w:pos="864"/>
-        <w:tab w:val="left" w:pos="1008"/>
-      </w:tabs>
-      <w:ind w:left="1008" w:hanging="1008"/>
-    </w:pPr>
-  </w:style>
-  <w:style w:type="paragraph" w:customStyle="1" w:styleId="textfilewide">
-    <w:name w:val="text file (wide)"/>
-    <w:basedOn w:val="textinputfile"/>
-    <w:uiPriority w:val="99"/>
-    <w:rsid w:val="00A56B48"/>
-    <w:pPr>
-      <w:ind w:left="432"/>
-    </w:pPr>
-    <w:rPr>
-      <w:sz w:val="16"/>
-      <w:szCs w:val="16"/>
-    </w:rPr>
-  </w:style>
-  <w:style w:type="paragraph" w:customStyle="1" w:styleId="reference">
-    <w:name w:val="reference"/>
-    <w:basedOn w:val="textbody"/>
-    <w:uiPriority w:val="99"/>
-    <w:rsid w:val="00A56B48"/>
-    <w:pPr>
-      <w:ind w:left="1584" w:hanging="432"/>
-    </w:pPr>
-  </w:style>
-  <w:style w:type="paragraph" w:customStyle="1" w:styleId="titleline">
-    <w:name w:val="title line"/>
-    <w:basedOn w:val="Normal"/>
-    <w:uiPriority w:val="99"/>
-    <w:rsid w:val="00A56B48"/>
-    <w:pPr>
-      <w:jc w:val="center"/>
-    </w:pPr>
-    <w:rPr>
-      <w:rFonts w:ascii="Verdana" w:hAnsi="Verdana" w:cs="Verdana"/>
-      <w:sz w:val="40"/>
-      <w:szCs w:val="40"/>
-    </w:rPr>
-  </w:style>
-  <w:style w:type="paragraph" w:customStyle="1" w:styleId="titleline1">
-    <w:name w:val="title line 1"/>
-    <w:basedOn w:val="titleline"/>
-    <w:next w:val="titleline"/>
-    <w:uiPriority w:val="99"/>
-    <w:rsid w:val="00A56B48"/>
-    <w:pPr>
-      <w:spacing w:before="3240"/>
-    </w:pPr>
-  </w:style>
-  <w:style w:type="paragraph" w:customStyle="1" w:styleId="titleline-small">
-    <w:name w:val="title line - small"/>
-    <w:basedOn w:val="titleline"/>
-    <w:uiPriority w:val="99"/>
-    <w:rsid w:val="00A56B48"/>
-    <w:pPr>
-      <w:spacing w:before="120"/>
-    </w:pPr>
-    <w:rPr>
-      <w:rFonts w:eastAsia="SimSun"/>
-      <w:sz w:val="26"/>
-      <w:szCs w:val="26"/>
-      <w:lang w:eastAsia="zh-CN"/>
-    </w:rPr>
-  </w:style>
-  <w:style w:type="paragraph" w:styleId="HTMLPreformatted">
-    <w:name w:val="HTML Preformatted"/>
-    <w:basedOn w:val="Normal"/>
-    <w:link w:val="HTMLPreformattedChar"/>
-    <w:uiPriority w:val="99"/>
-    <w:rsid w:val="0012512E"/>
-    <w:pPr>
-      <w:tabs>
-        <w:tab w:val="left" w:pos="916"/>
-        <w:tab w:val="left" w:pos="1832"/>
-        <w:tab w:val="left" w:pos="2748"/>
-        <w:tab w:val="left" w:pos="3664"/>
-        <w:tab w:val="left" w:pos="4580"/>
-        <w:tab w:val="left" w:pos="5496"/>
-        <w:tab w:val="left" w:pos="6412"/>
-        <w:tab w:val="left" w:pos="7328"/>
-        <w:tab w:val="left" w:pos="8244"/>
-        <w:tab w:val="left" w:pos="9160"/>
-        <w:tab w:val="left" w:pos="10076"/>
-        <w:tab w:val="left" w:pos="10992"/>
-        <w:tab w:val="left" w:pos="11908"/>
-        <w:tab w:val="left" w:pos="12824"/>
-        <w:tab w:val="left" w:pos="13740"/>
-        <w:tab w:val="left" w:pos="14656"/>
-      </w:tabs>
-    </w:pPr>
-    <w:rPr>
-      <w:rFonts w:ascii="Courier New" w:hAnsi="Courier New" w:cs="Courier New"/>
-      <w:sz w:val="20"/>
-      <w:szCs w:val="20"/>
-    </w:rPr>
-  </w:style>
-  <w:style w:type="character" w:customStyle="1" w:styleId="HTMLPreformattedChar">
-    <w:name w:val="HTML Preformatted Char"/>
-    <w:basedOn w:val="DefaultParagraphFont"/>
-    <w:link w:val="HTMLPreformatted"/>
-    <w:uiPriority w:val="99"/>
-    <w:semiHidden/>
-    <w:rsid w:val="00A56B48"/>
-    <w:rPr>
-      <w:rFonts w:ascii="Courier New" w:hAnsi="Courier New" w:cs="Courier New"/>
-      <w:sz w:val="20"/>
-      <w:szCs w:val="20"/>
-    </w:rPr>
-  </w:style>
-</w:styles>
-</file>
-
-<file path=word/stylesWithEffects.xml><?xml version="1.0" encoding="utf-8"?>
-<w:styles xmlns:wpc="http://schemas.microsoft.com/office/word/2010/wordprocessingCanvas" xmlns:mc="http://schemas.openxmlformats.org/markup-compatibility/2006" xmlns:o="urn:schemas-microsoft-com:office:office" xmlns:r="http://schemas.openxmlformats.org/officeDocument/2006/relationships" xmlns:m="http://schemas.openxmlformats.org/officeDocument/2006/math" xmlns:v="urn:schemas-microsoft-com:vml" xmlns:wp14="http://schemas.microsoft.com/office/word/2010/wordprocessingDrawing" xmlns:wp="http://schemas.openxmlformats.org/drawingml/2006/wordprocessingDrawing" xmlns:w10="urn:schemas-microsoft-com:office:word" xmlns:w="http://schemas.openxmlformats.org/wordprocessingml/2006/main" xmlns:w14="http://schemas.microsoft.com/office/word/2010/wordml" xmlns:wpg="http://schemas.microsoft.com/office/word/2010/wordprocessingGroup" xmlns:wpi="http://schemas.microsoft.com/office/word/2010/wordprocessingInk" xmlns:wne="http://schemas.microsoft.com/office/word/2006/wordml" xmlns:wps="http://schemas.microsoft.com/office/word/2010/wordprocessingShape" mc:Ignorable="w14 wp14">
-  <w:docDefaults>
-    <w:rPrDefault>
-      <w:rPr>
-        <w:rFonts w:ascii="Times New Roman" w:eastAsia="Times New Roman" w:hAnsi="Times New Roman" w:cs="Times New Roman"/>
-        <w:sz w:val="22"/>
-        <w:szCs w:val="22"/>
-        <w:lang w:val="en-US" w:eastAsia="en-US" w:bidi="ar-SA"/>
-      </w:rPr>
-    </w:rPrDefault>
-    <w:pPrDefault>
-      <w:pPr>
-        <w:spacing w:after="200" w:line="276" w:lineRule="auto"/>
-      </w:pPr>
-    </w:pPrDefault>
-  </w:docDefaults>
-  <w:latentStyles w:defLockedState="0" w:defUIPriority="99" w:defSemiHidden="1" w:defUnhideWhenUsed="1" w:defQFormat="0" w:count="267">
-    <w:lsdException w:name="Normal" w:semiHidden="0" w:uiPriority="0" w:unhideWhenUsed="0" w:qFormat="1"/>
-    <w:lsdException w:name="heading 1" w:semiHidden="0" w:uiPriority="9" w:unhideWhenUsed="0" w:qFormat="1"/>
-    <w:lsdException w:name="heading 2" w:semiHidden="0" w:uiPriority="9" w:unhideWhenUsed="0" w:qFormat="1"/>
-    <w:lsdException w:name="heading 3" w:semiHidden="0" w:uiPriority="9" w:unhideWhenUsed="0" w:qFormat="1"/>
-    <w:lsdException w:name="heading 4" w:semiHidden="0" w:uiPriority="9" w:unhideWhenUsed="0" w:qFormat="1"/>
-    <w:lsdException w:name="heading 5" w:semiHidden="0" w:uiPriority="9" w:unhideWhenUsed="0" w:qFormat="1"/>
-    <w:lsdException w:name="heading 6" w:semiHidden="0" w:uiPriority="9" w:unhideWhenUsed="0" w:qFormat="1"/>
-    <w:lsdException w:name="heading 7" w:semiHidden="0" w:uiPriority="9" w:unhideWhenUsed="0" w:qFormat="1"/>
-    <w:lsdException w:name="heading 8" w:semiHidden="0" w:uiPriority="9" w:unhideWhenUsed="0" w:qFormat="1"/>
-    <w:lsdException w:name="heading 9" w:semiHidden="0" w:uiPriority="9" w:unhideWhenUsed="0" w:qFormat="1"/>
-    <w:lsdException w:name="toc 1" w:uiPriority="39"/>
-    <w:lsdException w:name="toc 2" w:uiPriority="39"/>
-    <w:lsdException w:name="toc 3" w:uiPriority="39"/>
-    <w:lsdException w:name="toc 4" w:uiPriority="39"/>
-    <w:lsdException w:name="toc 5" w:uiPriority="39"/>
-    <w:lsdException w:name="toc 6" w:uiPriority="39"/>
-    <w:lsdException w:name="toc 7" w:uiPriority="39"/>
-    <w:lsdException w:name="toc 8" w:uiPriority="39"/>
-    <w:lsdException w:name="toc 9" w:uiPriority="39"/>
-    <w:lsdException w:name="caption" w:semiHidden="0" w:uiPriority="35" w:unhideWhenUsed="0" w:qFormat="1"/>
-    <w:lsdException w:name="Title" w:semiHidden="0" w:uiPriority="10" w:unhideWhenUsed="0" w:qFormat="1"/>
-    <w:lsdException w:name="Default Paragraph Font" w:uiPriority="1"/>
-    <w:lsdException w:name="Subtitle" w:semiHidden="0" w:uiPriority="11" w:unhideWhenUsed="0" w:qFormat="1"/>
-    <w:lsdException w:name="Strong" w:semiHidden="0" w:uiPriority="22" w:unhideWhenUsed="0" w:qFormat="1"/>
-    <w:lsdException w:name="Emphasis" w:semiHidden="0" w:uiPriority="20" w:unhideWhenUsed="0" w:qFormat="1"/>
-    <w:lsdException w:name="Table Grid" w:semiHidden="0" w:uiPriority="59" w:unhideWhenUsed="0"/>
-    <w:lsdException w:name="Placeholder Text" w:unhideWhenUsed="0"/>
-    <w:lsdException w:name="No Spacing" w:semiHidden="0" w:uiPriority="1" w:unhideWhenUsed="0" w:qFormat="1"/>
-    <w:lsdException w:name="Light Shading" w:semiHidden="0" w:uiPriority="60" w:unhideWhenUsed="0"/>
-    <w:lsdException w:name="Light List" w:semiHidden="0" w:uiPriority="61" w:unhideWhenUsed="0"/>
-    <w:lsdException w:name="Light Grid" w:semiHidden="0" w:uiPriority="62" w:unhideWhenUsed="0"/>
-    <w:lsdException w:name="Medium Shading 1" w:semiHidden="0" w:uiPriority="63" w:unhideWhenUsed="0"/>
-    <w:lsdException w:name="Medium Shading 2" w:semiHidden="0" w:uiPriority="64" w:unhideWhenUsed="0"/>
-    <w:lsdException w:name="Medium List 1" w:semiHidden="0" w:uiPriority="65" w:unhideWhenUsed="0"/>
-    <w:lsdException w:name="Medium List 2" w:semiHidden="0" w:uiPriority="66" w:unhideWhenUsed="0"/>
-    <w:lsdException w:name="Medium Grid 1" w:semiHidden="0" w:uiPriority="67" w:unhideWhenUsed="0"/>
-    <w:lsdException w:name="Medium Grid 2" w:semiHidden="0" w:uiPriority="68" w:unhideWhenUsed="0"/>
-    <w:lsdException w:name="Medium Grid 3" w:semiHidden="0" w:uiPriority="69" w:unhideWhenUsed="0"/>
-    <w:lsdException w:name="Dark List" w:semiHidden="0" w:uiPriority="70" w:unhideWhenUsed="0"/>
-    <w:lsdException w:name="Colorful Shading" w:semiHidden="0" w:uiPriority="71" w:unhideWhenUsed="0"/>
-    <w:lsdException w:name="Colorful List" w:semiHidden="0" w:uiPriority="72" w:unhideWhenUsed="0"/>
-    <w:lsdException w:name="Colorful Grid" w:semiHidden="0" w:uiPriority="73" w:unhideWhenUsed="0"/>
-    <w:lsdException w:name="Light Shading Accent 1" w:semiHidden="0" w:uiPriority="60" w:unhideWhenUsed="0"/>
-    <w:lsdException w:name="Light List Accent 1" w:semiHidden="0" w:uiPriority="61" w:unhideWhenUsed="0"/>
-    <w:lsdException w:name="Light Grid Accent 1" w:semiHidden="0" w:uiPriority="62" w:unhideWhenUsed="0"/>
-    <w:lsdException w:name="Medium Shading 1 Accent 1" w:semiHidden="0" w:uiPriority="63" w:unhideWhenUsed="0"/>
-    <w:lsdException w:name="Medium Shading 2 Accent 1" w:semiHidden="0" w:uiPriority="64" w:unhideWhenUsed="0"/>
-    <w:lsdException w:name="Medium List 1 Accent 1" w:semiHidden="0" w:uiPriority="65" w:unhideWhenUsed="0"/>
-    <w:lsdException w:name="Revision" w:unhideWhenUsed="0"/>
-    <w:lsdException w:name="List Paragraph" w:semiHidden="0" w:uiPriority="34" w:unhideWhenUsed="0" w:qFormat="1"/>
-    <w:lsdException w:name="Quote" w:semiHidden="0" w:uiPriority="29" w:unhideWhenUsed="0" w:qFormat="1"/>
-    <w:lsdException w:name="Intense Quote" w:semiHidden="0" w:uiPriority="30" w:unhideWhenUsed="0" w:qFormat="1"/>
-    <w:lsdException w:name="Medium List 2 Accent 1" w:semiHidden="0" w:uiPriority="66" w:unhideWhenUsed="0"/>
-    <w:lsdException w:name="Medium Grid 1 Accent 1" w:semiHidden="0" w:uiPriority="67" w:unhideWhenUsed="0"/>
-    <w:lsdException w:name="Medium Grid 2 Accent 1" w:semiHidden="0" w:uiPriority="68" w:unhideWhenUsed="0"/>
-    <w:lsdException w:name="Medium Grid 3 Accent 1" w:semiHidden="0" w:uiPriority="69" w:unhideWhenUsed="0"/>
-    <w:lsdException w:name="Dark List Accent 1" w:semiHidden="0" w:uiPriority="70" w:unhideWhenUsed="0"/>
-    <w:lsdException w:name="Colorful Shading Accent 1" w:semiHidden="0" w:uiPriority="71" w:unhideWhenUsed="0"/>
-    <w:lsdException w:name="Colorful List Accent 1" w:semiHidden="0" w:uiPriority="72" w:unhideWhenUsed="0"/>
-    <w:lsdException w:name="Colorful Grid Accent 1" w:semiHidden="0" w:uiPriority="73" w:unhideWhenUsed="0"/>
-    <w:lsdException w:name="Light Shading Accent 2" w:semiHidden="0" w:uiPriority="60" w:unhideWhenUsed="0"/>
-    <w:lsdException w:name="Light List Accent 2" w:semiHidden="0" w:uiPriority="61" w:unhideWhenUsed="0"/>
-    <w:lsdException w:name="Light Grid Accent 2" w:semiHidden="0" w:uiPriority="62" w:unhideWhenUsed="0"/>
-    <w:lsdException w:name="Medium Shading 1 Accent 2" w:semiHidden="0" w:uiPriority="63" w:unhideWhenUsed="0"/>
-    <w:lsdException w:name="Medium Shading 2 Accent 2" w:semiHidden="0" w:uiPriority="64" w:unhideWhenUsed="0"/>
-    <w:lsdException w:name="Medium List 1 Accent 2" w:semiHidden="0" w:uiPriority="65" w:unhideWhenUsed="0"/>
-    <w:lsdException w:name="Medium List 2 Accent 2" w:semiHidden="0" w:uiPriority="66" w:unhideWhenUsed="0"/>
-    <w:lsdException w:name="Medium Grid 1 Accent 2" w:semiHidden="0" w:uiPriority="67" w:unhideWhenUsed="0"/>
-    <w:lsdException w:name="Medium Grid 2 Accent 2" w:semiHidden="0" w:uiPriority="68" w:unhideWhenUsed="0"/>
-    <w:lsdException w:name="Medium Grid 3 Accent 2" w:semiHidden="0" w:uiPriority="69" w:unhideWhenUsed="0"/>
-    <w:lsdException w:name="Dark List Accent 2" w:semiHidden="0" w:uiPriority="70" w:unhideWhenUsed="0"/>
-    <w:lsdException w:name="Colorful Shading Accent 2" w:semiHidden="0" w:uiPriority="71" w:unhideWhenUsed="0"/>
-    <w:lsdException w:name="Colorful List Accent 2" w:semiHidden="0" w:uiPriority="72" w:unhideWhenUsed="0"/>
-    <w:lsdException w:name="Colorful Grid Accent 2" w:semiHidden="0" w:uiPriority="73" w:unhideWhenUsed="0"/>
-    <w:lsdException w:name="Light Shading Accent 3" w:semiHidden="0" w:uiPriority="60" w:unhideWhenUsed="0"/>
-    <w:lsdException w:name="Light List Accent 3" w:semiHidden="0" w:uiPriority="61" w:unhideWhenUsed="0"/>
-    <w:lsdException w:name="Light Grid Accent 3" w:semiHidden="0" w:uiPriority="62" w:unhideWhenUsed="0"/>
-    <w:lsdException w:name="Medium Shading 1 Accent 3" w:semiHidden="0" w:uiPriority="63" w:unhideWhenUsed="0"/>
-    <w:lsdException w:name="Medium Shading 2 Accent 3" w:semiHidden="0" w:uiPriority="64" w:unhideWhenUsed="0"/>
-    <w:lsdException w:name="Medium List 1 Accent 3" w:semiHidden="0" w:uiPriority="65" w:unhideWhenUsed="0"/>
-    <w:lsdException w:name="Medium List 2 Accent 3" w:semiHidden="0" w:uiPriority="66" w:unhideWhenUsed="0"/>
-    <w:lsdException w:name="Medium Grid 1 Accent 3" w:semiHidden="0" w:uiPriority="67" w:unhideWhenUsed="0"/>
-    <w:lsdException w:name="Medium Grid 2 Accent 3" w:semiHidden="0" w:uiPriority="68" w:unhideWhenUsed="0"/>
-    <w:lsdException w:name="Medium Grid 3 Accent 3" w:semiHidden="0" w:uiPriority="69" w:unhideWhenUsed="0"/>
-    <w:lsdException w:name="Dark List Accent 3" w:semiHidden="0" w:uiPriority="70" w:unhideWhenUsed="0"/>
-    <w:lsdException w:name="Colorful Shading Accent 3" w:semiHidden="0" w:uiPriority="71" w:unhideWhenUsed="0"/>
-    <w:lsdException w:name="Colorful List Accent 3" w:semiHidden="0" w:uiPriority="72" w:unhideWhenUsed="0"/>
-    <w:lsdException w:name="Colorful Grid Accent 3" w:semiHidden="0" w:uiPriority="73" w:unhideWhenUsed="0"/>
-    <w:lsdException w:name="Light Shading Accent 4" w:semiHidden="0" w:uiPriority="60" w:unhideWhenUsed="0"/>
-    <w:lsdException w:name="Light List Accent 4" w:semiHidden="0" w:uiPriority="61" w:unhideWhenUsed="0"/>
-    <w:lsdException w:name="Light Grid Accent 4" w:semiHidden="0" w:uiPriority="62" w:unhideWhenUsed="0"/>
-    <w:lsdException w:name="Medium Shading 1 Accent 4" w:semiHidden="0" w:uiPriority="63" w:unhideWhenUsed="0"/>
-    <w:lsdException w:name="Medium Shading 2 Accent 4" w:semiHidden="0" w:uiPriority="64" w:unhideWhenUsed="0"/>
-    <w:lsdException w:name="Medium List 1 Accent 4" w:semiHidden="0" w:uiPriority="65" w:unhideWhenUsed="0"/>
-    <w:lsdException w:name="Medium List 2 Accent 4" w:semiHidden="0" w:uiPriority="66" w:unhideWhenUsed="0"/>
-    <w:lsdException w:name="Medium Grid 1 Accent 4" w:semiHidden="0" w:uiPriority="67" w:unhideWhenUsed="0"/>
-    <w:lsdException w:name="Medium Grid 2 Accent 4" w:semiHidden="0" w:uiPriority="68" w:unhideWhenUsed="0"/>
-    <w:lsdException w:name="Medium Grid 3 Accent 4" w:semiHidden="0" w:uiPriority="69" w:unhideWhenUsed="0"/>
-    <w:lsdException w:name="Dark List Accent 4" w:semiHidden="0" w:uiPriority="70" w:unhideWhenUsed="0"/>
-    <w:lsdException w:name="Colorful Shading Accent 4" w:semiHidden="0" w:uiPriority="71" w:unhideWhenUsed="0"/>
-    <w:lsdException w:name="Colorful List Accent 4" w:semiHidden="0" w:uiPriority="72" w:unhideWhenUsed="0"/>
-    <w:lsdException w:name="Colorful Grid Accent 4" w:semiHidden="0" w:uiPriority="73" w:unhideWhenUsed="0"/>
-    <w:lsdException w:name="Light Shading Accent 5" w:semiHidden="0" w:uiPriority="60" w:unhideWhenUsed="0"/>
-    <w:lsdException w:name="Light List Accent 5" w:semiHidden="0" w:uiPriority="61" w:unhideWhenUsed="0"/>
-    <w:lsdException w:name="Light Grid Accent 5" w:semiHidden="0" w:uiPriority="62" w:unhideWhenUsed="0"/>
-    <w:lsdException w:name="Medium Shading 1 Accent 5" w:semiHidden="0" w:uiPriority="63" w:unhideWhenUsed="0"/>
-    <w:lsdException w:name="Medium Shading 2 Accent 5" w:semiHidden="0" w:uiPriority="64" w:unhideWhenUsed="0"/>
-    <w:lsdException w:name="Medium List 1 Accent 5" w:semiHidden="0" w:uiPriority="65" w:unhideWhenUsed="0"/>
-    <w:lsdException w:name="Medium List 2 Accent 5" w:semiHidden="0" w:uiPriority="66" w:unhideWhenUsed="0"/>
-    <w:lsdException w:name="Medium Grid 1 Accent 5" w:semiHidden="0" w:uiPriority="67" w:unhideWhenUsed="0"/>
-    <w:lsdException w:name="Medium Grid 2 Accent 5" w:semiHidden="0" w:uiPriority="68" w:unhideWhenUsed="0"/>
-    <w:lsdException w:name="Medium Grid 3 Accent 5" w:semiHidden="0" w:uiPriority="69" w:unhideWhenUsed="0"/>
-    <w:lsdException w:name="Dark List Accent 5" w:semiHidden="0" w:uiPriority="70" w:unhideWhenUsed="0"/>
-    <w:lsdException w:name="Colorful Shading Accent 5" w:semiHidden="0" w:uiPriority="71" w:unhideWhenUsed="0"/>
-    <w:lsdException w:name="Colorful List Accent 5" w:semiHidden="0" w:uiPriority="72" w:unhideWhenUsed="0"/>
-    <w:lsdException w:name="Colorful Grid Accent 5" w:semiHidden="0" w:uiPriority="73" w:unhideWhenUsed="0"/>
-    <w:lsdException w:name="Light Shading Accent 6" w:semiHidden="0" w:uiPriority="60" w:unhideWhenUsed="0"/>
-    <w:lsdException w:name="Light List Accent 6" w:semiHidden="0" w:uiPriority="61" w:unhideWhenUsed="0"/>
-    <w:lsdException w:name="Light Grid Accent 6" w:semiHidden="0" w:uiPriority="62" w:unhideWhenUsed="0"/>
-    <w:lsdException w:name="Medium Shading 1 Accent 6" w:semiHidden="0" w:uiPriority="63" w:unhideWhenUsed="0"/>
-    <w:lsdException w:name="Medium Shading 2 Accent 6" w:semiHidden="0" w:uiPriority="64" w:unhideWhenUsed="0"/>
-    <w:lsdException w:name="Medium List 1 Accent 6" w:semiHidden="0" w:uiPriority="65" w:unhideWhenUsed="0"/>
-    <w:lsdException w:name="Medium List 2 Accent 6" w:semiHidden="0" w:uiPriority="66" w:unhideWhenUsed="0"/>
-    <w:lsdException w:name="Medium Grid 1 Accent 6" w:semiHidden="0" w:uiPriority="67" w:unhideWhenUsed="0"/>
-    <w:lsdException w:name="Medium Grid 2 Accent 6" w:semiHidden="0" w:uiPriority="68" w:unhideWhenUsed="0"/>
-    <w:lsdException w:name="Medium Grid 3 Accent 6" w:semiHidden="0" w:uiPriority="69" w:unhideWhenUsed="0"/>
-    <w:lsdException w:name="Dark List Accent 6" w:semiHidden="0" w:uiPriority="70" w:unhideWhenUsed="0"/>
-    <w:lsdException w:name="Colorful Shading Accent 6" w:semiHidden="0" w:uiPriority="71" w:unhideWhenUsed="0"/>
-    <w:lsdException w:name="Colorful List Accent 6" w:semiHidden="0" w:uiPriority="72" w:unhideWhenUsed="0"/>
-    <w:lsdException w:name="Colorful Grid Accent 6" w:semiHidden="0" w:uiPriority="73" w:unhideWhenUsed="0"/>
-    <w:lsdException w:name="Subtle Emphasis" w:semiHidden="0" w:uiPriority="19" w:unhideWhenUsed="0" w:qFormat="1"/>
-    <w:lsdException w:name="Intense Emphasis" w:semiHidden="0" w:uiPriority="21" w:unhideWhenUsed="0" w:qFormat="1"/>
-    <w:lsdException w:name="Subtle Reference" w:semiHidden="0" w:uiPriority="31" w:unhideWhenUsed="0" w:qFormat="1"/>
-    <w:lsdException w:name="Intense Reference" w:semiHidden="0" w:uiPriority="32" w:unhideWhenUsed="0" w:qFormat="1"/>
-    <w:lsdException w:name="Book Title" w:semiHidden="0" w:uiPriority="33" w:unhideWhenUsed="0" w:qFormat="1"/>
-    <w:lsdException w:name="Bibliography" w:uiPriority="37"/>
-    <w:lsdException w:name="TOC Heading" w:uiPriority="39" w:qFormat="1"/>
+  <w:latentStyles w:defLockedState="0" w:defUIPriority="99" w:defSemiHidden="0" w:defUnhideWhenUsed="0" w:defQFormat="0" w:count="371">
+    <w:lsdException w:name="Normal" w:uiPriority="0" w:qFormat="1"/>
+    <w:lsdException w:name="heading 1" w:uiPriority="9" w:qFormat="1"/>
+    <w:lsdException w:name="heading 2" w:uiPriority="9" w:qFormat="1"/>
+    <w:lsdException w:name="heading 3" w:uiPriority="9" w:qFormat="1"/>
+    <w:lsdException w:name="heading 4" w:uiPriority="9" w:qFormat="1"/>
+    <w:lsdException w:name="heading 5" w:uiPriority="9" w:qFormat="1"/>
+    <w:lsdException w:name="heading 6" w:uiPriority="9" w:qFormat="1"/>
+    <w:lsdException w:name="heading 7" w:uiPriority="9" w:qFormat="1"/>
+    <w:lsdException w:name="heading 8" w:uiPriority="9" w:qFormat="1"/>
+    <w:lsdException w:name="heading 9" w:uiPriority="9" w:qFormat="1"/>
+    <w:lsdException w:name="index 1" w:semiHidden="1" w:unhideWhenUsed="1"/>
+    <w:lsdException w:name="index 2" w:semiHidden="1" w:unhideWhenUsed="1"/>
+    <w:lsdException w:name="index 3" w:semiHidden="1" w:unhideWhenUsed="1"/>
+    <w:lsdException w:name="index 4" w:semiHidden="1" w:unhideWhenUsed="1"/>
+    <w:lsdException w:name="index 5" w:semiHidden="1" w:unhideWhenUsed="1"/>
+    <w:lsdException w:name="index 6" w:semiHidden="1" w:unhideWhenUsed="1"/>
+    <w:lsdException w:name="index 7" w:semiHidden="1" w:unhideWhenUsed="1"/>
+    <w:lsdException w:name="index 8" w:semiHidden="1" w:unhideWhenUsed="1"/>
+    <w:lsdException w:name="index 9" w:semiHidden="1" w:unhideWhenUsed="1"/>
+    <w:lsdException w:name="toc 1" w:semiHidden="1" w:uiPriority="39" w:unhideWhenUsed="1"/>
+    <w:lsdException w:name="toc 2" w:semiHidden="1" w:uiPriority="39" w:unhideWhenUsed="1"/>
+    <w:lsdException w:name="toc 3" w:semiHidden="1" w:uiPriority="39" w:unhideWhenUsed="1"/>
+    <w:lsdException w:name="toc 4" w:semiHidden="1" w:uiPriority="39" w:unhideWhenUsed="1"/>
+    <w:lsdException w:name="toc 5" w:semiHidden="1" w:uiPriority="39" w:unhideWhenUsed="1"/>
+    <w:lsdException w:name="toc 6" w:semiHidden="1" w:uiPriority="39" w:unhideWhenUsed="1"/>
+    <w:lsdException w:name="toc 7" w:semiHidden="1" w:uiPriority="39" w:unhideWhenUsed="1"/>
+    <w:lsdException w:name="toc 8" w:semiHidden="1" w:uiPriority="39" w:unhideWhenUsed="1"/>
+    <w:lsdException w:name="toc 9" w:semiHidden="1" w:uiPriority="39" w:unhideWhenUsed="1"/>
+    <w:lsdException w:name="Normal Indent" w:semiHidden="1" w:unhideWhenUsed="1"/>
+    <w:lsdException w:name="footnote text" w:semiHidden="1" w:unhideWhenUsed="1"/>
+    <w:lsdException w:name="annotation text" w:semiHidden="1" w:unhideWhenUsed="1"/>
+    <w:lsdException w:name="header" w:semiHidden="1" w:unhideWhenUsed="1"/>
+    <w:lsdException w:name="footer" w:semiHidden="1" w:unhideWhenUsed="1"/>
+    <w:lsdException w:name="index heading" w:semiHidden="1" w:unhideWhenUsed="1"/>
+    <w:lsdException w:name="caption" w:uiPriority="35" w:qFormat="1"/>
+    <w:lsdException w:name="table of figures" w:semiHidden="1" w:unhideWhenUsed="1"/>
+    <w:lsdException w:name="envelope address" w:semiHidden="1" w:unhideWhenUsed="1"/>
+    <w:lsdException w:name="envelope return" w:semiHidden="1" w:unhideWhenUsed="1"/>
+    <w:lsdException w:name="footnote reference" w:semiHidden="1" w:unhideWhenUsed="1"/>
+    <w:lsdException w:name="annotation reference" w:semiHidden="1" w:unhideWhenUsed="1"/>
+    <w:lsdException w:name="line number" w:semiHidden="1" w:unhideWhenUsed="1"/>
+    <w:lsdException w:name="page number" w:semiHidden="1" w:unhideWhenUsed="1"/>
+    <w:lsdException w:name="endnote reference" w:semiHidden="1" w:unhideWhenUsed="1"/>
+    <w:lsdException w:name="endnote text" w:semiHidden="1" w:unhideWhenUsed="1"/>
+    <w:lsdException w:name="table of authorities" w:semiHidden="1" w:unhideWhenUsed="1"/>
+    <w:lsdException w:name="macro" w:semiHidden="1" w:unhideWhenUsed="1"/>
+    <w:lsdException w:name="toa heading" w:semiHidden="1" w:unhideWhenUsed="1"/>
+    <w:lsdException w:name="List" w:semiHidden="1" w:unhideWhenUsed="1"/>
+    <w:lsdException w:name="List Bullet" w:semiHidden="1" w:unhideWhenUsed="1"/>
+    <w:lsdException w:name="List Number" w:semiHidden="1" w:unhideWhenUsed="1"/>
+    <w:lsdException w:name="List 2" w:semiHidden="1" w:unhideWhenUsed="1"/>
+    <w:lsdException w:name="List 3" w:semiHidden="1" w:unhideWhenUsed="1"/>
+    <w:lsdException w:name="List 4" w:semiHidden="1" w:unhideWhenUsed="1"/>
+    <w:lsdException w:name="List 5" w:semiHidden="1" w:unhideWhenUsed="1"/>
+    <w:lsdException w:name="List Bullet 2" w:semiHidden="1" w:unhideWhenUsed="1"/>
+    <w:lsdException w:name="List Bullet 3" w:semiHidden="1" w:unhideWhenUsed="1"/>
+    <w:lsdException w:name="List Bullet 4" w:semiHidden="1" w:unhideWhenUsed="1"/>
+    <w:lsdException w:name="List Bullet 5" w:semiHidden="1" w:unhideWhenUsed="1"/>
+    <w:lsdException w:name="List Number 2" w:semiHidden="1" w:unhideWhenUsed="1"/>
+    <w:lsdException w:name="List Number 3" w:semiHidden="1" w:unhideWhenUsed="1"/>
+    <w:lsdException w:name="List Number 4" w:semiHidden="1" w:unhideWhenUsed="1"/>
+    <w:lsdException w:name="List Number 5" w:semiHidden="1" w:unhideWhenUsed="1"/>
+    <w:lsdException w:name="Title" w:uiPriority="10" w:qFormat="1"/>
+    <w:lsdException w:name="Closing" w:semiHidden="1" w:unhideWhenUsed="1"/>
+    <w:lsdException w:name="Signature" w:semiHidden="1" w:unhideWhenUsed="1"/>
+    <w:lsdException w:name="Default Paragraph Font" w:semiHidden="1" w:uiPriority="1" w:unhideWhenUsed="1"/>
+    <w:lsdException w:name="Body Text" w:semiHidden="1" w:unhideWhenUsed="1"/>
+    <w:lsdException w:name="Body Text Indent" w:semiHidden="1" w:unhideWhenUsed="1"/>
+    <w:lsdException w:name="List Continue" w:semiHidden="1" w:unhideWhenUsed="1"/>
+    <w:lsdException w:name="List Continue 2" w:semiHidden="1" w:unhideWhenUsed="1"/>
+    <w:lsdException w:name="List Continue 3" w:semiHidden="1" w:unhideWhenUsed="1"/>
+    <w:lsdException w:name="List Continue 4" w:semiHidden="1" w:unhideWhenUsed="1"/>
+    <w:lsdException w:name="List Continue 5" w:semiHidden="1" w:unhideWhenUsed="1"/>
+    <w:lsdException w:name="Message Header" w:semiHidden="1" w:unhideWhenUsed="1"/>
+    <w:lsdException w:name="Subtitle" w:uiPriority="11" w:qFormat="1"/>
+    <w:lsdException w:name="Salutation" w:semiHidden="1" w:unhideWhenUsed="1"/>
+    <w:lsdException w:name="Date" w:semiHidden="1" w:unhideWhenUsed="1"/>
+    <w:lsdException w:name="Body Text First Indent" w:semiHidden="1" w:unhideWhenUsed="1"/>
+    <w:lsdException w:name="Body Text First Indent 2" w:semiHidden="1" w:unhideWhenUsed="1"/>
+    <w:lsdException w:name="Note Heading" w:semiHidden="1" w:unhideWhenUsed="1"/>
+    <w:lsdException w:name="Body Text 2" w:semiHidden="1" w:unhideWhenUsed="1"/>
+    <w:lsdException w:name="Body Text 3" w:semiHidden="1" w:unhideWhenUsed="1"/>
+    <w:lsdException w:name="Body Text Indent 2" w:semiHidden="1" w:unhideWhenUsed="1"/>
+    <w:lsdException w:name="Body Text Indent 3" w:semiHidden="1" w:unhideWhenUsed="1"/>
+    <w:lsdException w:name="Block Text" w:semiHidden="1" w:unhideWhenUsed="1"/>
+    <w:lsdException w:name="Hyperlink" w:semiHidden="1" w:unhideWhenUsed="1"/>
+    <w:lsdException w:name="FollowedHyperlink" w:semiHidden="1" w:unhideWhenUsed="1"/>
+    <w:lsdException w:name="Strong" w:uiPriority="22" w:qFormat="1"/>
+    <w:lsdException w:name="Emphasis" w:uiPriority="20" w:qFormat="1"/>
+    <w:lsdException w:name="Document Map" w:semiHidden="1" w:unhideWhenUsed="1"/>
+    <w:lsdException w:name="Plain Text" w:semiHidden="1" w:unhideWhenUsed="1"/>
+    <w:lsdException w:name="E-mail Signature" w:semiHidden="1" w:unhideWhenUsed="1"/>
+    <w:lsdException w:name="HTML Top of Form" w:semiHidden="1" w:unhideWhenUsed="1"/>
+    <w:lsdException w:name="HTML Bottom of Form" w:semiHidden="1" w:unhideWhenUsed="1"/>
+    <w:lsdException w:name="Normal (Web)" w:semiHidden="1" w:unhideWhenUsed="1"/>
+    <w:lsdException w:name="HTML Acronym" w:semiHidden="1" w:unhideWhenUsed="1"/>
+    <w:lsdException w:name="HTML Address" w:semiHidden="1" w:unhideWhenUsed="1"/>
+    <w:lsdException w:name="HTML Cite" w:semiHidden="1" w:unhideWhenUsed="1"/>
+    <w:lsdException w:name="HTML Code" w:semiHidden="1" w:unhideWhenUsed="1"/>
+    <w:lsdException w:name="HTML Definition" w:semiHidden="1" w:unhideWhenUsed="1"/>
+    <w:lsdException w:name="HTML Keyboard" w:semiHidden="1" w:unhideWhenUsed="1"/>
+    <w:lsdException w:name="HTML Preformatted" w:semiHidden="1" w:unhideWhenUsed="1"/>
+    <w:lsdException w:name="HTML Sample" w:semiHidden="1" w:unhideWhenUsed="1"/>
+    <w:lsdException w:name="HTML Typewriter" w:semiHidden="1" w:unhideWhenUsed="1"/>
+    <w:lsdException w:name="HTML Variable" w:semiHidden="1" w:unhideWhenUsed="1"/>
+    <w:lsdException w:name="Normal Table" w:semiHidden="1" w:unhideWhenUsed="1"/>
+    <w:lsdException w:name="annotation subject" w:semiHidden="1" w:unhideWhenUsed="1"/>
+    <w:lsdException w:name="No List" w:semiHidden="1" w:unhideWhenUsed="1"/>
+    <w:lsdException w:name="Outline List 1" w:semiHidden="1" w:unhideWhenUsed="1"/>
+    <w:lsdException w:name="Outline List 2" w:semiHidden="1" w:unhideWhenUsed="1"/>
+    <w:lsdException w:name="Outline List 3" w:semiHidden="1" w:unhideWhenUsed="1"/>
+    <w:lsdException w:name="Table Simple 1" w:semiHidden="1" w:unhideWhenUsed="1"/>
+    <w:lsdException w:name="Table Simple 2" w:semiHidden="1" w:unhideWhenUsed="1"/>
+    <w:lsdException w:name="Table Simple 3" w:semiHidden="1" w:unhideWhenUsed="1"/>
+    <w:lsdException w:name="Table Classic 1" w:semiHidden="1" w:unhideWhenUsed="1"/>
+    <w:lsdException w:name="Table Classic 2" w:semiHidden="1" w:unhideWhenUsed="1"/>
+    <w:lsdException w:name="Table Classic 3" w:semiHidden="1" w:unhideWhenUsed="1"/>
+    <w:lsdException w:name="Table Classic 4" w:semiHidden="1" w:unhideWhenUsed="1"/>
+    <w:lsdException w:name="Table Colorful 1" w:semiHidden="1" w:unhideWhenUsed="1"/>
+    <w:lsdException w:name="Table Colorful 2" w:semiHidden="1" w:unhideWhenUsed="1"/>
+    <w:lsdException w:name="Table Colorful 3" w:semiHidden="1" w:unhideWhenUsed="1"/>
+    <w:lsdException w:name="Table Columns 1" w:semiHidden="1" w:unhideWhenUsed="1"/>
+    <w:lsdException w:name="Table Columns 2" w:semiHidden="1" w:unhideWhenUsed="1"/>
+    <w:lsdException w:name="Table Columns 3" w:semiHidden="1" w:unhideWhenUsed="1"/>
+    <w:lsdException w:name="Table Columns 4" w:semiHidden="1" w:unhideWhenUsed="1"/>
+    <w:lsdException w:name="Table Columns 5" w:semiHidden="1" w:unhideWhenUsed="1"/>
+    <w:lsdException w:name="Table Grid 1" w:semiHidden="1" w:unhideWhenUsed="1"/>
+    <w:lsdException w:name="Table Grid 2" w:semiHidden="1" w:unhideWhenUsed="1"/>
+    <w:lsdException w:name="Table Grid 3" w:semiHidden="1" w:unhideWhenUsed="1"/>
+    <w:lsdException w:name="Table Grid 4" w:semiHidden="1" w:unhideWhenUsed="1"/>
+    <w:lsdException w:name="Table Grid 5" w:semiHidden="1" w:unhideWhenUsed="1"/>
+    <w:lsdException w:name="Table Grid 6" w:semiHidden="1" w:unhideWhenUsed="1"/>
+    <w:lsdException w:name="Table Grid 7" w:semiHidden="1" w:unhideWhenUsed="1"/>
+    <w:lsdException w:name="Table Grid 8" w:semiHidden="1" w:unhideWhenUsed="1"/>
+    <w:lsdException w:name="Table List 1" w:semiHidden="1" w:unhideWhenUsed="1"/>
+    <w:lsdException w:name="Table List 2" w:semiHidden="1" w:unhideWhenUsed="1"/>
+    <w:lsdException w:name="Table List 3" w:semiHidden="1" w:unhideWhenUsed="1"/>
+    <w:lsdException w:name="Table List 4" w:semiHidden="1" w:unhideWhenUsed="1"/>
+    <w:lsdException w:name="Table List 5" w:semiHidden="1" w:unhideWhenUsed="1"/>
+    <w:lsdException w:name="Table List 6" w:semiHidden="1" w:unhideWhenUsed="1"/>
+    <w:lsdException w:name="Table List 7" w:semiHidden="1" w:unhideWhenUsed="1"/>
+    <w:lsdException w:name="Table List 8" w:semiHidden="1" w:unhideWhenUsed="1"/>
+    <w:lsdException w:name="Table 3D effects 1" w:semiHidden="1" w:unhideWhenUsed="1"/>
+    <w:lsdException w:name="Table 3D effects 2" w:semiHidden="1" w:unhideWhenUsed="1"/>
+    <w:lsdException w:name="Table 3D effects 3" w:semiHidden="1" w:unhideWhenUsed="1"/>
+    <w:lsdException w:name="Table Contemporary" w:semiHidden="1" w:unhideWhenUsed="1"/>
+    <w:lsdException w:name="Table Elegant" w:semiHidden="1" w:unhideWhenUsed="1"/>
+    <w:lsdException w:name="Table Professional" w:semiHidden="1" w:unhideWhenUsed="1"/>
+    <w:lsdException w:name="Table Subtle 1" w:semiHidden="1" w:unhideWhenUsed="1"/>
+    <w:lsdException w:name="Table Subtle 2" w:semiHidden="1" w:unhideWhenUsed="1"/>
+    <w:lsdException w:name="Table Web 1" w:semiHidden="1" w:unhideWhenUsed="1"/>
+    <w:lsdException w:name="Table Web 2" w:semiHidden="1" w:unhideWhenUsed="1"/>
+    <w:lsdException w:name="Table Web 3" w:semiHidden="1" w:unhideWhenUsed="1"/>
+    <w:lsdException w:name="Balloon Text" w:semiHidden="1" w:unhideWhenUsed="1"/>
+    <w:lsdException w:name="Table Grid" w:uiPriority="59"/>
+    <w:lsdException w:name="Table Theme" w:semiHidden="1" w:unhideWhenUsed="1"/>
+    <w:lsdException w:name="Placeholder Text" w:semiHidden="1"/>
+    <w:lsdException w:name="No Spacing" w:uiPriority="1" w:qFormat="1"/>
+    <w:lsdException w:name="Light Shading" w:uiPriority="60"/>
+    <w:lsdException w:name="Light List" w:uiPriority="61"/>
+    <w:lsdException w:name="Light Grid" w:uiPriority="62"/>
+    <w:lsdException w:name="Medium Shading 1" w:uiPriority="63"/>
+    <w:lsdException w:name="Medium Shading 2" w:uiPriority="64"/>
+    <w:lsdException w:name="Medium List 1" w:uiPriority="65"/>
+    <w:lsdException w:name="Medium List 2" w:uiPriority="66"/>
+    <w:lsdException w:name="Medium Grid 1" w:uiPriority="67"/>
+    <w:lsdException w:name="Medium Grid 2" w:uiPriority="68"/>
+    <w:lsdException w:name="Medium Grid 3" w:uiPriority="69"/>
+    <w:lsdException w:name="Dark List" w:uiPriority="70"/>
+    <w:lsdException w:name="Colorful Shading" w:uiPriority="71"/>
+    <w:lsdException w:name="Colorful List" w:uiPriority="72"/>
+    <w:lsdException w:name="Colorful Grid" w:uiPriority="73"/>
+    <w:lsdException w:name="Light Shading Accent 1" w:uiPriority="60"/>
+    <w:lsdException w:name="Light List Accent 1" w:uiPriority="61"/>
+    <w:lsdException w:name="Light Grid Accent 1" w:uiPriority="62"/>
+    <w:lsdException w:name="Medium Shading 1 Accent 1" w:uiPriority="63"/>
+    <w:lsdException w:name="Medium Shading 2 Accent 1" w:uiPriority="64"/>
+    <w:lsdException w:name="Medium List 1 Accent 1" w:uiPriority="65"/>
+    <w:lsdException w:name="Revision" w:semiHidden="1"/>
+    <w:lsdException w:name="List Paragraph" w:uiPriority="34" w:qFormat="1"/>
+    <w:lsdException w:name="Quote" w:uiPriority="29" w:qFormat="1"/>
+    <w:lsdException w:name="Intense Quote" w:uiPriority="30" w:qFormat="1"/>
+    <w:lsdException w:name="Medium List 2 Accent 1" w:uiPriority="66"/>
+    <w:lsdException w:name="Medium Grid 1 Accent 1" w:uiPriority="67"/>
+    <w:lsdException w:name="Medium Grid 2 Accent 1" w:uiPriority="68"/>
+    <w:lsdException w:name="Medium Grid 3 Accent 1" w:uiPriority="69"/>
+    <w:lsdException w:name="Dark List Accent 1" w:uiPriority="70"/>
+    <w:lsdException w:name="Colorful Shading Accent 1" w:uiPriority="71"/>
+    <w:lsdException w:name="Colorful List Accent 1" w:uiPriority="72"/>
+    <w:lsdException w:name="Colorful Grid Accent 1" w:uiPriority="73"/>
+    <w:lsdException w:name="Light Shading Accent 2" w:uiPriority="60"/>
+    <w:lsdException w:name="Light List Accent 2" w:uiPriority="61"/>
+    <w:lsdException w:name="Light Grid Accent 2" w:uiPriority="62"/>
+    <w:lsdException w:name="Medium Shading 1 Accent 2" w:uiPriority="63"/>
+    <w:lsdException w:name="Medium Shading 2 Accent 2" w:uiPriority="64"/>
+    <w:lsdException w:name="Medium List 1 Accent 2" w:uiPriority="65"/>
+    <w:lsdException w:name="Medium List 2 Accent 2" w:uiPriority="66"/>
+    <w:lsdException w:name="Medium Grid 1 Accent 2" w:uiPriority="67"/>
+    <w:lsdException w:name="Medium Grid 2 Accent 2" w:uiPriority="68"/>
+    <w:lsdException w:name="Medium Grid 3 Accent 2" w:uiPriority="69"/>
+    <w:lsdException w:name="Dark List Accent 2" w:uiPriority="70"/>
+    <w:lsdException w:name="Colorful Shading Accent 2" w:uiPriority="71"/>
+    <w:lsdException w:name="Colorful List Accent 2" w:uiPriority="72"/>
+    <w:lsdException w:name="Colorful Grid Accent 2" w:uiPriority="73"/>
+    <w:lsdException w:name="Light Shading Accent 3" w:uiPriority="60"/>
+    <w:lsdException w:name="Light List Accent 3" w:uiPriority="61"/>
+    <w:lsdException w:name="Light Grid Accent 3" w:uiPriority="62"/>
+    <w:lsdException w:name="Medium Shading 1 Accent 3" w:uiPriority="63"/>
+    <w:lsdException w:name="Medium Shading 2 Accent 3" w:uiPriority="64"/>
+    <w:lsdException w:name="Medium List 1 Accent 3" w:uiPriority="65"/>
+    <w:lsdException w:name="Medium List 2 Accent 3" w:uiPriority="66"/>
+    <w:lsdException w:name="Medium Grid 1 Accent 3" w:uiPriority="67"/>
+    <w:lsdException w:name="Medium Grid 2 Accent 3" w:uiPriority="68"/>
+    <w:lsdException w:name="Medium Grid 3 Accent 3" w:uiPriority="69"/>
+    <w:lsdException w:name="Dark List Accent 3" w:uiPriority="70"/>
+    <w:lsdException w:name="Colorful Shading Accent 3" w:uiPriority="71"/>
+    <w:lsdException w:name="Colorful List Accent 3" w:uiPriority="72"/>
+    <w:lsdException w:name="Colorful Grid Accent 3" w:uiPriority="73"/>
+    <w:lsdException w:name="Light Shading Accent 4" w:uiPriority="60"/>
+    <w:lsdException w:name="Light List Accent 4" w:uiPriority="61"/>
+    <w:lsdException w:name="Light Grid Accent 4" w:uiPriority="62"/>
+    <w:lsdException w:name="Medium Shading 1 Accent 4" w:uiPriority="63"/>
+    <w:lsdException w:name="Medium Shading 2 Accent 4" w:uiPriority="64"/>
+    <w:lsdException w:name="Medium List 1 Accent 4" w:uiPriority="65"/>
+    <w:lsdException w:name="Medium List 2 Accent 4" w:uiPriority="66"/>
+    <w:lsdException w:name="Medium Grid 1 Accent 4" w:uiPriority="67"/>
+    <w:lsdException w:name="Medium Grid 2 Accent 4" w:uiPriority="68"/>
+    <w:lsdException w:name="Medium Grid 3 Accent 4" w:uiPriority="69"/>
+    <w:lsdException w:name="Dark List Accent 4" w:uiPriority="70"/>
+    <w:lsdException w:name="Colorful Shading Accent 4" w:uiPriority="71"/>
+    <w:lsdException w:name="Colorful List Accent 4" w:uiPriority="72"/>
+    <w:lsdException w:name="Colorful Grid Accent 4" w:uiPriority="73"/>
+    <w:lsdException w:name="Light Shading Accent 5" w:uiPriority="60"/>
+    <w:lsdException w:name="Light List Accent 5" w:uiPriority="61"/>
+    <w:lsdException w:name="Light Grid Accent 5" w:uiPriority="62"/>
+    <w:lsdException w:name="Medium Shading 1 Accent 5" w:uiPriority="63"/>
+    <w:lsdException w:name="Medium Shading 2 Accent 5" w:uiPriority="64"/>
+    <w:lsdException w:name="Medium List 1 Accent 5" w:uiPriority="65"/>
+    <w:lsdException w:name="Medium List 2 Accent 5" w:uiPriority="66"/>
+    <w:lsdException w:name="Medium Grid 1 Accent 5" w:uiPriority="67"/>
+    <w:lsdException w:name="Medium Grid 2 Accent 5" w:uiPriority="68"/>
+    <w:lsdException w:name="Medium Grid 3 Accent 5" w:uiPriority="69"/>
+    <w:lsdException w:name="Dark List Accent 5" w:uiPriority="70"/>
+    <w:lsdException w:name="Colorful Shading Accent 5" w:uiPriority="71"/>
+    <w:lsdException w:name="Colorful List Accent 5" w:uiPriority="72"/>
+    <w:lsdException w:name="Colorful Grid Accent 5" w:uiPriority="73"/>
+    <w:lsdException w:name="Light Shading Accent 6" w:uiPriority="60"/>
+    <w:lsdException w:name="Light List Accent 6" w:uiPriority="61"/>
+    <w:lsdException w:name="Light Grid Accent 6" w:uiPriority="62"/>
+    <w:lsdException w:name="Medium Shading 1 Accent 6" w:uiPriority="63"/>
+    <w:lsdException w:name="Medium Shading 2 Accent 6" w:uiPriority="64"/>
+    <w:lsdException w:name="Medium List 1 Accent 6" w:uiPriority="65"/>
+    <w:lsdException w:name="Medium List 2 Accent 6" w:uiPriority="66"/>
+    <w:lsdException w:name="Medium Grid 1 Accent 6" w:uiPriority="67"/>
+    <w:lsdException w:name="Medium Grid 2 Accent 6" w:uiPriority="68"/>
+    <w:lsdException w:name="Medium Grid 3 Accent 6" w:uiPriority="69"/>
+    <w:lsdException w:name="Dark List Accent 6" w:uiPriority="70"/>
+    <w:lsdException w:name="Colorful Shading Accent 6" w:uiPriority="71"/>
+    <w:lsdException w:name="Colorful List Accent 6" w:uiPriority="72"/>
+    <w:lsdException w:name="Colorful Grid Accent 6" w:uiPriority="73"/>
+    <w:lsdException w:name="Subtle Emphasis" w:uiPriority="19" w:qFormat="1"/>
+    <w:lsdException w:name="Intense Emphasis" w:uiPriority="21" w:qFormat="1"/>
+    <w:lsdException w:name="Subtle Reference" w:uiPriority="31" w:qFormat="1"/>
+    <w:lsdException w:name="Intense Reference" w:uiPriority="32" w:qFormat="1"/>
+    <w:lsdException w:name="Book Title" w:uiPriority="33" w:qFormat="1"/>
+    <w:lsdException w:name="Bibliography" w:semiHidden="1" w:uiPriority="37" w:unhideWhenUsed="1"/>
+    <w:lsdException w:name="TOC Heading" w:semiHidden="1" w:uiPriority="39" w:unhideWhenUsed="1" w:qFormat="1"/>
+    <w:lsdException w:name="Plain Table 1" w:uiPriority="41"/>
+    <w:lsdException w:name="Plain Table 2" w:uiPriority="42"/>
+    <w:lsdException w:name="Plain Table 3" w:uiPriority="43"/>
+    <w:lsdException w:name="Plain Table 4" w:uiPriority="44"/>
+    <w:lsdException w:name="Plain Table 5" w:uiPriority="45"/>
+    <w:lsdException w:name="Grid Table Light" w:uiPriority="40"/>
+    <w:lsdException w:name="Grid Table 1 Light" w:uiPriority="46"/>
+    <w:lsdException w:name="Grid Table 2" w:uiPriority="47"/>
+    <w:lsdException w:name="Grid Table 3" w:uiPriority="48"/>
+    <w:lsdException w:name="Grid Table 4" w:uiPriority="49"/>
+    <w:lsdException w:name="Grid Table 5 Dark" w:uiPriority="50"/>
+    <w:lsdException w:name="Grid Table 6 Colorful" w:uiPriority="51"/>
+    <w:lsdException w:name="Grid Table 7 Colorful" w:uiPriority="52"/>
+    <w:lsdException w:name="Grid Table 1 Light Accent 1" w:uiPriority="46"/>
+    <w:lsdException w:name="Grid Table 2 Accent 1" w:uiPriority="47"/>
+    <w:lsdException w:name="Grid Table 3 Accent 1" w:uiPriority="48"/>
+    <w:lsdException w:name="Grid Table 4 Accent 1" w:uiPriority="49"/>
+    <w:lsdException w:name="Grid Table 5 Dark Accent 1" w:uiPriority="50"/>
+    <w:lsdException w:name="Grid Table 6 Colorful Accent 1" w:uiPriority="51"/>
+    <w:lsdException w:name="Grid Table 7 Colorful Accent 1" w:uiPriority="52"/>
+    <w:lsdException w:name="Grid Table 1 Light Accent 2" w:uiPriority="46"/>
+    <w:lsdException w:name="Grid Table 2 Accent 2" w:uiPriority="47"/>
+    <w:lsdException w:name="Grid Table 3 Accent 2" w:uiPriority="48"/>
+    <w:lsdException w:name="Grid Table 4 Accent 2" w:uiPriority="49"/>
+    <w:lsdException w:name="Grid Table 5 Dark Accent 2" w:uiPriority="50"/>
+    <w:lsdException w:name="Grid Table 6 Colorful Accent 2" w:uiPriority="51"/>
+    <w:lsdException w:name="Grid Table 7 Colorful Accent 2" w:uiPriority="52"/>
+    <w:lsdException w:name="Grid Table 1 Light Accent 3" w:uiPriority="46"/>
+    <w:lsdException w:name="Grid Table 2 Accent 3" w:uiPriority="47"/>
+    <w:lsdException w:name="Grid Table 3 Accent 3" w:uiPriority="48"/>
+    <w:lsdException w:name="Grid Table 4 Accent 3" w:uiPriority="49"/>
+    <w:lsdException w:name="Grid Table 5 Dark Accent 3" w:uiPriority="50"/>
+    <w:lsdException w:name="Grid Table 6 Colorful Accent 3" w:uiPriority="51"/>
+    <w:lsdException w:name="Grid Table 7 Colorful Accent 3" w:uiPriority="52"/>
+    <w:lsdException w:name="Grid Table 1 Light Accent 4" w:uiPriority="46"/>
+    <w:lsdException w:name="Grid Table 2 Accent 4" w:uiPriority="47"/>
+    <w:lsdException w:name="Grid Table 3 Accent 4" w:uiPriority="48"/>
+    <w:lsdException w:name="Grid Table 4 Accent 4" w:uiPriority="49"/>
+    <w:lsdException w:name="Grid Table 5 Dark Accent 4" w:uiPriority="50"/>
+    <w:lsdException w:name="Grid Table 6 Colorful Accent 4" w:uiPriority="51"/>
+    <w:lsdException w:name="Grid Table 7 Colorful Accent 4" w:uiPriority="52"/>
+    <w:lsdException w:name="Grid Table 1 Light Accent 5" w:uiPriority="46"/>
+    <w:lsdException w:name="Grid Table 2 Accent 5" w:uiPriority="47"/>
+    <w:lsdException w:name="Grid Table 3 Accent 5" w:uiPriority="48"/>
+    <w:lsdException w:name="Grid Table 4 Accent 5" w:uiPriority="49"/>
+    <w:lsdException w:name="Grid Table 5 Dark Accent 5" w:uiPriority="50"/>
+    <w:lsdException w:name="Grid Table 6 Colorful Accent 5" w:uiPriority="51"/>
+    <w:lsdException w:name="Grid Table 7 Colorful Accent 5" w:uiPriority="52"/>
+    <w:lsdException w:name="Grid Table 1 Light Accent 6" w:uiPriority="46"/>
+    <w:lsdException w:name="Grid Table 2 Accent 6" w:uiPriority="47"/>
+    <w:lsdException w:name="Grid Table 3 Accent 6" w:uiPriority="48"/>
+    <w:lsdException w:name="Grid Table 4 Accent 6" w:uiPriority="49"/>
+    <w:lsdException w:name="Grid Table 5 Dark Accent 6" w:uiPriority="50"/>
+    <w:lsdException w:name="Grid Table 6 Colorful Accent 6" w:uiPriority="51"/>
+    <w:lsdException w:name="Grid Table 7 Colorful Accent 6" w:uiPriority="52"/>
+    <w:lsdException w:name="List Table 1 Light" w:uiPriority="46"/>
+    <w:lsdException w:name="List Table 2" w:uiPriority="47"/>
+    <w:lsdException w:name="List Table 3" w:uiPriority="48"/>
+    <w:lsdException w:name="List Table 4" w:uiPriority="49"/>
+    <w:lsdException w:name="List Table 5 Dark" w:uiPriority="50"/>
+    <w:lsdException w:name="List Table 6 Colorful" w:uiPriority="51"/>
+    <w:lsdException w:name="List Table 7 Colorful" w:uiPriority="52"/>
+    <w:lsdException w:name="List Table 1 Light Accent 1" w:uiPriority="46"/>
+    <w:lsdException w:name="List Table 2 Accent 1" w:uiPriority="47"/>
+    <w:lsdException w:name="List Table 3 Accent 1" w:uiPriority="48"/>
+    <w:lsdException w:name="List Table 4 Accent 1" w:uiPriority="49"/>
+    <w:lsdException w:name="List Table 5 Dark Accent 1" w:uiPriority="50"/>
+    <w:lsdException w:name="List Table 6 Colorful Accent 1" w:uiPriority="51"/>
+    <w:lsdException w:name="List Table 7 Colorful Accent 1" w:uiPriority="52"/>
+    <w:lsdException w:name="List Table 1 Light Accent 2" w:uiPriority="46"/>
+    <w:lsdException w:name="List Table 2 Accent 2" w:uiPriority="47"/>
+    <w:lsdException w:name="List Table 3 Accent 2" w:uiPriority="48"/>
+    <w:lsdException w:name="List Table 4 Accent 2" w:uiPriority="49"/>
+    <w:lsdException w:name="List Table 5 Dark Accent 2" w:uiPriority="50"/>
+    <w:lsdException w:name="List Table 6 Colorful Accent 2" w:uiPriority="51"/>
+    <w:lsdException w:name="List Table 7 Colorful Accent 2" w:uiPriority="52"/>
+    <w:lsdException w:name="List Table 1 Light Accent 3" w:uiPriority="46"/>
+    <w:lsdException w:name="List Table 2 Accent 3" w:uiPriority="47"/>
+    <w:lsdException w:name="List Table 3 Accent 3" w:uiPriority="48"/>
+    <w:lsdException w:name="List Table 4 Accent 3" w:uiPriority="49"/>
+    <w:lsdException w:name="List Table 5 Dark Accent 3" w:uiPriority="50"/>
+    <w:lsdException w:name="List Table 6 Colorful Accent 3" w:uiPriority="51"/>
+    <w:lsdException w:name="List Table 7 Colorful Accent 3" w:uiPriority="52"/>
+    <w:lsdException w:name="List Table 1 Light Accent 4" w:uiPriority="46"/>
+    <w:lsdException w:name="List Table 2 Accent 4" w:uiPriority="47"/>
+    <w:lsdException w:name="List Table 3 Accent 4" w:uiPriority="48"/>
+    <w:lsdException w:name="List Table 4 Accent 4" w:uiPriority="49"/>
+    <w:lsdException w:name="List Table 5 Dark Accent 4" w:uiPriority="50"/>
+    <w:lsdException w:name="List Table 6 Colorful Accent 4" w:uiPriority="51"/>
+    <w:lsdException w:name="List Table 7 Colorful Accent 4" w:uiPriority="52"/>
+    <w:lsdException w:name="List Table 1 Light Accent 5" w:uiPriority="46"/>
+    <w:lsdException w:name="List Table 2 Accent 5" w:uiPriority="47"/>
+    <w:lsdException w:name="List Table 3 Accent 5" w:uiPriority="48"/>
+    <w:lsdException w:name="List Table 4 Accent 5" w:uiPriority="49"/>
+    <w:lsdException w:name="List Table 5 Dark Accent 5" w:uiPriority="50"/>
+    <w:lsdException w:name="List Table 6 Colorful Accent 5" w:uiPriority="51"/>
+    <w:lsdException w:name="List Table 7 Colorful Accent 5" w:uiPriority="52"/>
+    <w:lsdException w:name="List Table 1 Light Accent 6" w:uiPriority="46"/>
+    <w:lsdException w:name="List Table 2 Accent 6" w:uiPriority="47"/>
+    <w:lsdException w:name="List Table 3 Accent 6" w:uiPriority="48"/>
+    <w:lsdException w:name="List Table 4 Accent 6" w:uiPriority="49"/>
+    <w:lsdException w:name="List Table 5 Dark Accent 6" w:uiPriority="50"/>
+    <w:lsdException w:name="List Table 6 Colorful Accent 6" w:uiPriority="51"/>
+    <w:lsdException w:name="List Table 7 Colorful Accent 6" w:uiPriority="52"/>
   </w:latentStyles>
   <w:style w:type="paragraph" w:default="1" w:styleId="Normal">
     <w:name w:val="Normal"/>

</xml_diff>